<commit_message>
se agregaron cambios en la metodologia agregando las fases
</commit_message>
<xml_diff>
--- a/Formato de inscripción Encuentro ECE2i 2023 Zuluaga-Holguin.docx
+++ b/Formato de inscripción Encuentro ECE2i 2023 Zuluaga-Holguin.docx
@@ -7,14 +7,12 @@
         <w:pStyle w:val="Textoindependiente"/>
         <w:jc w:val="center"/>
         <w:rPr>
-          <w:rFonts w:ascii="Times New Roman"/>
           <w:b w:val="0"/>
           <w:sz w:val="20"/>
         </w:rPr>
       </w:pPr>
       <w:r>
         <w:rPr>
-          <w:rFonts w:ascii="Times New Roman"/>
           <w:b w:val="0"/>
           <w:noProof/>
           <w:sz w:val="20"/>
@@ -67,7 +65,6 @@
       <w:pPr>
         <w:pStyle w:val="Textoindependiente"/>
         <w:rPr>
-          <w:rFonts w:ascii="Times New Roman"/>
           <w:b w:val="0"/>
           <w:sz w:val="20"/>
         </w:rPr>
@@ -77,7 +74,6 @@
       <w:pPr>
         <w:pStyle w:val="Textoindependiente"/>
         <w:rPr>
-          <w:rFonts w:ascii="Times New Roman"/>
           <w:b w:val="0"/>
           <w:sz w:val="20"/>
         </w:rPr>
@@ -87,7 +83,6 @@
       <w:pPr>
         <w:pStyle w:val="Textoindependiente"/>
         <w:rPr>
-          <w:rFonts w:ascii="Times New Roman"/>
           <w:b w:val="0"/>
           <w:sz w:val="20"/>
         </w:rPr>
@@ -97,7 +92,6 @@
       <w:pPr>
         <w:pStyle w:val="Textoindependiente"/>
         <w:rPr>
-          <w:rFonts w:ascii="Times New Roman"/>
           <w:b w:val="0"/>
           <w:sz w:val="20"/>
         </w:rPr>
@@ -107,7 +101,6 @@
       <w:pPr>
         <w:pStyle w:val="Textoindependiente"/>
         <w:rPr>
-          <w:rFonts w:ascii="Times New Roman"/>
           <w:b w:val="0"/>
           <w:sz w:val="20"/>
         </w:rPr>
@@ -117,7 +110,6 @@
       <w:pPr>
         <w:pStyle w:val="Textoindependiente"/>
         <w:rPr>
-          <w:rFonts w:ascii="Times New Roman"/>
           <w:b w:val="0"/>
           <w:sz w:val="20"/>
         </w:rPr>
@@ -127,7 +119,6 @@
       <w:pPr>
         <w:pStyle w:val="Textoindependiente"/>
         <w:rPr>
-          <w:rFonts w:ascii="Times New Roman"/>
           <w:b w:val="0"/>
           <w:sz w:val="20"/>
         </w:rPr>
@@ -137,7 +128,6 @@
       <w:pPr>
         <w:pStyle w:val="Textoindependiente"/>
         <w:rPr>
-          <w:rFonts w:ascii="Times New Roman"/>
           <w:b w:val="0"/>
           <w:sz w:val="20"/>
         </w:rPr>
@@ -148,14 +138,12 @@
         <w:spacing w:line="619" w:lineRule="exact"/>
         <w:ind w:right="2469"/>
         <w:rPr>
-          <w:rFonts w:ascii="Calibri" w:hAnsi="Calibri"/>
           <w:b/>
           <w:sz w:val="52"/>
         </w:rPr>
       </w:pPr>
       <w:r>
         <w:rPr>
-          <w:rFonts w:ascii="Calibri" w:hAnsi="Calibri"/>
           <w:b/>
           <w:color w:val="00409B"/>
           <w:sz w:val="52"/>
@@ -165,7 +153,6 @@
       </w:r>
       <w:r>
         <w:rPr>
-          <w:rFonts w:ascii="Calibri" w:hAnsi="Calibri"/>
           <w:b/>
           <w:color w:val="00409B"/>
           <w:spacing w:val="-5"/>
@@ -175,7 +162,6 @@
       </w:r>
       <w:r>
         <w:rPr>
-          <w:rFonts w:ascii="Calibri" w:hAnsi="Calibri"/>
           <w:b/>
           <w:color w:val="00409B"/>
           <w:sz w:val="52"/>
@@ -184,7 +170,6 @@
       </w:r>
       <w:r>
         <w:rPr>
-          <w:rFonts w:ascii="Calibri" w:hAnsi="Calibri"/>
           <w:b/>
           <w:color w:val="00409B"/>
           <w:spacing w:val="-3"/>
@@ -194,7 +179,6 @@
       </w:r>
       <w:r>
         <w:rPr>
-          <w:rFonts w:ascii="Calibri" w:hAnsi="Calibri"/>
           <w:b/>
           <w:color w:val="00409B"/>
           <w:sz w:val="52"/>
@@ -203,7 +187,6 @@
       </w:r>
       <w:r>
         <w:rPr>
-          <w:rFonts w:ascii="Calibri" w:hAnsi="Calibri"/>
           <w:b/>
           <w:color w:val="00409B"/>
           <w:spacing w:val="-2"/>
@@ -213,7 +196,6 @@
       </w:r>
       <w:r>
         <w:rPr>
-          <w:rFonts w:ascii="Calibri" w:hAnsi="Calibri"/>
           <w:b/>
           <w:color w:val="00409B"/>
           <w:sz w:val="52"/>
@@ -226,14 +208,12 @@
         <w:pStyle w:val="Textoindependiente"/>
         <w:jc w:val="center"/>
         <w:rPr>
-          <w:rFonts w:ascii="Times New Roman"/>
           <w:b w:val="0"/>
           <w:sz w:val="20"/>
         </w:rPr>
       </w:pPr>
       <w:r>
         <w:rPr>
-          <w:rFonts w:ascii="Calibri"/>
           <w:color w:val="00409B"/>
           <w:sz w:val="52"/>
           <w:szCs w:val="52"/>
@@ -242,7 +222,6 @@
       </w:r>
       <w:r>
         <w:rPr>
-          <w:rFonts w:ascii="Calibri"/>
           <w:color w:val="00409B"/>
           <w:spacing w:val="-2"/>
           <w:sz w:val="52"/>
@@ -252,7 +231,6 @@
       </w:r>
       <w:r>
         <w:rPr>
-          <w:rFonts w:ascii="Calibri"/>
           <w:color w:val="00409B"/>
           <w:sz w:val="52"/>
           <w:szCs w:val="52"/>
@@ -261,7 +239,6 @@
       </w:r>
       <w:r>
         <w:rPr>
-          <w:rFonts w:ascii="Calibri"/>
           <w:color w:val="00409B"/>
           <w:spacing w:val="-1"/>
           <w:sz w:val="52"/>
@@ -271,7 +248,6 @@
       </w:r>
       <w:r>
         <w:rPr>
-          <w:rFonts w:ascii="Calibri"/>
           <w:color w:val="00409B"/>
           <w:sz w:val="52"/>
           <w:szCs w:val="52"/>
@@ -280,7 +256,6 @@
       </w:r>
       <w:r>
         <w:rPr>
-          <w:rFonts w:ascii="Calibri"/>
           <w:color w:val="00409B"/>
           <w:spacing w:val="-1"/>
           <w:sz w:val="52"/>
@@ -290,29 +265,18 @@
       </w:r>
       <w:r>
         <w:rPr>
-          <w:rFonts w:ascii="Calibri"/>
           <w:color w:val="00409B"/>
           <w:sz w:val="52"/>
           <w:szCs w:val="52"/>
         </w:rPr>
-        <w:t>ECE2I</w:t>
-      </w:r>
-      <w:r>
-        <w:rPr>
-          <w:rFonts w:ascii="Calibri"/>
+        <w:t>ECE2I 2023</w:t>
+      </w:r>
+      <w:r>
+        <w:rPr>
           <w:color w:val="00409B"/>
           <w:sz w:val="52"/>
           <w:szCs w:val="52"/>
         </w:rPr>
-        <w:t xml:space="preserve"> 2023</w:t>
-      </w:r>
-      <w:r>
-        <w:rPr>
-          <w:rFonts w:ascii="Calibri"/>
-          <w:color w:val="00409B"/>
-          <w:sz w:val="52"/>
-          <w:szCs w:val="52"/>
-        </w:rPr>
         <w:t xml:space="preserve"> </w:t>
       </w:r>
     </w:p>
@@ -320,7 +284,6 @@
       <w:pPr>
         <w:pStyle w:val="Textoindependiente"/>
         <w:rPr>
-          <w:rFonts w:ascii="Times New Roman"/>
           <w:b w:val="0"/>
           <w:sz w:val="20"/>
         </w:rPr>
@@ -330,7 +293,6 @@
       <w:pPr>
         <w:pStyle w:val="Textoindependiente"/>
         <w:rPr>
-          <w:rFonts w:ascii="Times New Roman"/>
           <w:b w:val="0"/>
           <w:sz w:val="20"/>
         </w:rPr>
@@ -340,7 +302,6 @@
       <w:pPr>
         <w:pStyle w:val="Textoindependiente"/>
         <w:rPr>
-          <w:rFonts w:ascii="Times New Roman"/>
           <w:b w:val="0"/>
           <w:sz w:val="20"/>
         </w:rPr>
@@ -352,7 +313,6 @@
         <w:ind w:left="2617" w:right="2465"/>
         <w:jc w:val="center"/>
         <w:rPr>
-          <w:rFonts w:ascii="Calibri"/>
           <w:b/>
           <w:bCs/>
           <w:sz w:val="52"/>
@@ -361,7 +321,6 @@
       </w:pPr>
       <w:r>
         <w:rPr>
-          <w:rFonts w:ascii="Calibri" w:hAnsi="Calibri"/>
           <w:b/>
           <w:color w:val="00409B"/>
           <w:sz w:val="52"/>
@@ -405,7 +364,6 @@
               <w:pStyle w:val="TableParagraph"/>
               <w:spacing w:before="10"/>
               <w:rPr>
-                <w:rFonts w:ascii="Calibri"/>
                 <w:b/>
                 <w:bCs/>
               </w:rPr>
@@ -444,57 +402,21 @@
             <w:pPr>
               <w:pStyle w:val="TableParagraph"/>
               <w:jc w:val="center"/>
-              <w:rPr>
-                <w:rFonts w:ascii="Times New Roman"/>
-              </w:rPr>
             </w:pPr>
           </w:p>
           <w:p>
             <w:pPr>
               <w:pStyle w:val="TableParagraph"/>
               <w:jc w:val="center"/>
-              <w:rPr>
-                <w:rFonts w:ascii="Times New Roman"/>
-              </w:rPr>
             </w:pPr>
             <w:r>
-              <w:rPr>
-                <w:rFonts w:ascii="Times New Roman"/>
-              </w:rPr>
-              <w:t>Fundaci</w:t>
-            </w:r>
-            <w:r>
-              <w:rPr>
-                <w:rFonts w:ascii="Times New Roman"/>
-              </w:rPr>
-              <w:t>ó</w:t>
-            </w:r>
-            <w:r>
-              <w:rPr>
-                <w:rFonts w:ascii="Times New Roman"/>
-              </w:rPr>
-              <w:t>n Universitaria Cat</w:t>
-            </w:r>
-            <w:r>
-              <w:rPr>
-                <w:rFonts w:ascii="Times New Roman"/>
-              </w:rPr>
-              <w:t>ó</w:t>
-            </w:r>
-            <w:r>
-              <w:rPr>
-                <w:rFonts w:ascii="Times New Roman"/>
-              </w:rPr>
-              <w:t>lica Lumen Gentium</w:t>
+              <w:t>Fundación Universitaria Católica Lumen Gentium</w:t>
             </w:r>
           </w:p>
           <w:p>
             <w:pPr>
               <w:pStyle w:val="TableParagraph"/>
               <w:jc w:val="center"/>
-              <w:rPr>
-                <w:rFonts w:ascii="Times New Roman"/>
-              </w:rPr>
             </w:pPr>
           </w:p>
         </w:tc>
@@ -545,9 +467,6 @@
             <w:pPr>
               <w:pStyle w:val="TableParagraph"/>
               <w:jc w:val="center"/>
-              <w:rPr>
-                <w:rFonts w:ascii="Times New Roman"/>
-              </w:rPr>
             </w:pPr>
           </w:p>
           <w:p>
@@ -654,13 +573,8 @@
               <w:jc w:val="center"/>
             </w:pPr>
             <w:r>
-              <w:t xml:space="preserve">Semillero Serendipia y Grupo de investigación </w:t>
-            </w:r>
-            <w:proofErr w:type="spellStart"/>
-            <w:r>
-              <w:t>Khimera</w:t>
-            </w:r>
-            <w:proofErr w:type="spellEnd"/>
+              <w:t>Semillero Serendipia y Grupo de investigación Khimera</w:t>
+            </w:r>
           </w:p>
         </w:tc>
       </w:tr>
@@ -722,10 +636,11 @@
           <w:p>
             <w:pPr>
               <w:pStyle w:val="TableParagraph"/>
-              <w:rPr>
-                <w:rFonts w:ascii="Times New Roman"/>
-              </w:rPr>
+              <w:jc w:val="center"/>
             </w:pPr>
+            <w:r>
+              <w:t>Desarrollo móvil</w:t>
+            </w:r>
           </w:p>
         </w:tc>
       </w:tr>
@@ -856,14 +771,7 @@
                 <w:b/>
                 <w:bCs/>
               </w:rPr>
-              <w:t xml:space="preserve">Docente </w:t>
-            </w:r>
-            <w:r>
-              <w:rPr>
-                <w:b/>
-                <w:bCs/>
-              </w:rPr>
-              <w:t>Tutor</w:t>
+              <w:t>Docente Tutor</w:t>
             </w:r>
             <w:r>
               <w:rPr>
@@ -1223,19 +1131,15 @@
               <w:pStyle w:val="TableParagraph"/>
               <w:jc w:val="center"/>
             </w:pPr>
-            <w:proofErr w:type="spellStart"/>
-            <w:r>
-              <w:t>Andres</w:t>
-            </w:r>
-            <w:proofErr w:type="spellEnd"/>
+            <w:r>
+              <w:t>Andrés</w:t>
+            </w:r>
             <w:r>
               <w:t xml:space="preserve"> Mauricio </w:t>
             </w:r>
-            <w:proofErr w:type="spellStart"/>
-            <w:r>
-              <w:t>Holguin</w:t>
-            </w:r>
-            <w:proofErr w:type="spellEnd"/>
+            <w:r>
+              <w:t>Holguín</w:t>
+            </w:r>
             <w:r>
               <w:t xml:space="preserve"> Escobar</w:t>
             </w:r>
@@ -1321,7 +1225,6 @@
     <w:p>
       <w:pPr>
         <w:rPr>
-          <w:rFonts w:ascii="Times New Roman"/>
           <w:sz w:val="28"/>
         </w:rPr>
         <w:sectPr>
@@ -1335,7 +1238,6 @@
       <w:pPr>
         <w:pStyle w:val="Textoindependiente"/>
         <w:rPr>
-          <w:rFonts w:ascii="Calibri"/>
           <w:sz w:val="20"/>
         </w:rPr>
       </w:pPr>
@@ -1393,7 +1295,6 @@
       <w:pPr>
         <w:pStyle w:val="Textoindependiente"/>
         <w:rPr>
-          <w:rFonts w:ascii="Calibri"/>
           <w:sz w:val="20"/>
         </w:rPr>
       </w:pPr>
@@ -1402,7 +1303,6 @@
       <w:pPr>
         <w:pStyle w:val="Textoindependiente"/>
         <w:rPr>
-          <w:rFonts w:ascii="Calibri"/>
           <w:sz w:val="20"/>
         </w:rPr>
       </w:pPr>
@@ -1411,7 +1311,6 @@
       <w:pPr>
         <w:pStyle w:val="Textoindependiente"/>
         <w:rPr>
-          <w:rFonts w:ascii="Calibri"/>
           <w:sz w:val="20"/>
         </w:rPr>
       </w:pPr>
@@ -1420,7 +1319,6 @@
       <w:pPr>
         <w:pStyle w:val="Textoindependiente"/>
         <w:rPr>
-          <w:rFonts w:ascii="Calibri"/>
           <w:sz w:val="20"/>
         </w:rPr>
       </w:pPr>
@@ -1429,7 +1327,6 @@
       <w:pPr>
         <w:pStyle w:val="Textoindependiente"/>
         <w:rPr>
-          <w:rFonts w:ascii="Calibri"/>
           <w:sz w:val="20"/>
         </w:rPr>
       </w:pPr>
@@ -1438,7 +1335,6 @@
       <w:pPr>
         <w:pStyle w:val="Textoindependiente"/>
         <w:rPr>
-          <w:rFonts w:ascii="Calibri"/>
           <w:sz w:val="20"/>
         </w:rPr>
       </w:pPr>
@@ -1447,7 +1343,6 @@
       <w:pPr>
         <w:pStyle w:val="Textoindependiente"/>
         <w:rPr>
-          <w:rFonts w:ascii="Calibri"/>
           <w:sz w:val="20"/>
         </w:rPr>
       </w:pPr>
@@ -1457,7 +1352,6 @@
         <w:pStyle w:val="Textoindependiente"/>
         <w:spacing w:before="7"/>
         <w:rPr>
-          <w:rFonts w:ascii="Calibri"/>
           <w:sz w:val="12"/>
         </w:rPr>
       </w:pPr>
@@ -1714,7 +1608,6 @@
               <w:pStyle w:val="TableParagraph"/>
               <w:spacing w:before="4"/>
               <w:rPr>
-                <w:rFonts w:ascii="Calibri"/>
                 <w:b/>
               </w:rPr>
             </w:pPr>
@@ -1792,7 +1685,6 @@
               <w:pStyle w:val="TableParagraph"/>
               <w:spacing w:before="8"/>
               <w:rPr>
-                <w:rFonts w:ascii="Calibri"/>
                 <w:b/>
               </w:rPr>
             </w:pPr>
@@ -1931,7 +1823,6 @@
               <w:pStyle w:val="TableParagraph"/>
               <w:spacing w:before="8"/>
               <w:rPr>
-                <w:rFonts w:ascii="Calibri"/>
                 <w:b/>
               </w:rPr>
             </w:pPr>
@@ -1944,66 +1835,42 @@
                 <w:tab w:val="left" w:pos="658"/>
               </w:tabs>
               <w:ind w:left="97"/>
-              <w:rPr>
-                <w:rFonts w:ascii="Arial MT" w:hAnsi="Arial MT"/>
-              </w:rPr>
             </w:pPr>
             <w:r>
-              <w:rPr>
-                <w:rFonts w:ascii="Arial MT" w:hAnsi="Arial MT"/>
-              </w:rPr>
               <w:t>(</w:t>
             </w:r>
             <w:r>
               <w:rPr>
-                <w:rFonts w:ascii="Arial MT" w:hAnsi="Arial MT"/>
                 <w:b/>
                 <w:bCs/>
               </w:rPr>
               <w:t>X</w:t>
             </w:r>
             <w:r>
-              <w:rPr>
-                <w:rFonts w:ascii="Arial MT" w:hAnsi="Arial MT"/>
-              </w:rPr>
               <w:t>)</w:t>
             </w:r>
             <w:r>
-              <w:rPr>
-                <w:rFonts w:ascii="Arial MT" w:hAnsi="Arial MT"/>
-              </w:rPr>
               <w:tab/>
             </w:r>
             <w:r>
-              <w:rPr>
-                <w:rFonts w:ascii="Arial MT" w:hAnsi="Arial MT"/>
-              </w:rPr>
               <w:t>Investigación</w:t>
             </w:r>
             <w:r>
               <w:rPr>
-                <w:rFonts w:ascii="Arial MT" w:hAnsi="Arial MT"/>
                 <w:spacing w:val="-2"/>
               </w:rPr>
               <w:t xml:space="preserve"> </w:t>
             </w:r>
             <w:r>
-              <w:rPr>
-                <w:rFonts w:ascii="Arial MT" w:hAnsi="Arial MT"/>
-              </w:rPr>
               <w:t>en</w:t>
             </w:r>
             <w:r>
               <w:rPr>
-                <w:rFonts w:ascii="Arial MT" w:hAnsi="Arial MT"/>
                 <w:spacing w:val="-2"/>
               </w:rPr>
               <w:t xml:space="preserve"> </w:t>
             </w:r>
             <w:r>
-              <w:rPr>
-                <w:rFonts w:ascii="Arial MT" w:hAnsi="Arial MT"/>
-              </w:rPr>
               <w:t>curso</w:t>
             </w:r>
           </w:p>
@@ -2037,34 +1904,21 @@
               </w:tabs>
               <w:spacing w:before="230"/>
               <w:ind w:left="97"/>
-              <w:rPr>
-                <w:rFonts w:ascii="Arial MT" w:hAnsi="Arial MT"/>
-              </w:rPr>
             </w:pPr>
             <w:r>
-              <w:rPr>
-                <w:rFonts w:ascii="Arial MT" w:hAnsi="Arial MT"/>
-              </w:rPr>
               <w:t>()</w:t>
             </w:r>
             <w:r>
-              <w:rPr>
-                <w:rFonts w:ascii="Arial MT" w:hAnsi="Arial MT"/>
-              </w:rPr>
               <w:tab/>
               <w:t>Investigación</w:t>
             </w:r>
             <w:r>
               <w:rPr>
-                <w:rFonts w:ascii="Arial MT" w:hAnsi="Arial MT"/>
                 <w:spacing w:val="-6"/>
               </w:rPr>
               <w:t xml:space="preserve"> </w:t>
             </w:r>
             <w:r>
-              <w:rPr>
-                <w:rFonts w:ascii="Arial MT" w:hAnsi="Arial MT"/>
-              </w:rPr>
               <w:t>finalizada</w:t>
             </w:r>
           </w:p>
@@ -2087,7 +1941,6 @@
             <w:pPr>
               <w:pStyle w:val="TableParagraph"/>
               <w:rPr>
-                <w:rFonts w:ascii="Calibri"/>
                 <w:b/>
                 <w:sz w:val="26"/>
               </w:rPr>
@@ -2097,7 +1950,6 @@
             <w:pPr>
               <w:pStyle w:val="TableParagraph"/>
               <w:rPr>
-                <w:rFonts w:ascii="Calibri"/>
                 <w:b/>
                 <w:sz w:val="26"/>
               </w:rPr>
@@ -2168,7 +2020,6 @@
               <w:pStyle w:val="TableParagraph"/>
               <w:spacing w:before="8"/>
               <w:rPr>
-                <w:rFonts w:ascii="Calibri"/>
                 <w:b/>
                 <w:sz w:val="19"/>
               </w:rPr>
@@ -2266,43 +2117,31 @@
               <w:pStyle w:val="TableParagraph"/>
               <w:ind w:left="97"/>
               <w:rPr>
-                <w:rFonts w:ascii="Arial MT"/>
                 <w:sz w:val="24"/>
               </w:rPr>
             </w:pPr>
             <w:r>
               <w:rPr>
-                <w:rFonts w:ascii="Arial MT"/>
                 <w:sz w:val="24"/>
               </w:rPr>
               <w:t>(</w:t>
             </w:r>
             <w:r>
               <w:rPr>
-                <w:rFonts w:ascii="Arial MT"/>
                 <w:spacing w:val="-1"/>
                 <w:sz w:val="24"/>
               </w:rPr>
+              <w:t>)</w:t>
+            </w:r>
+            <w:r>
+              <w:rPr>
+                <w:spacing w:val="-1"/>
+                <w:sz w:val="24"/>
+              </w:rPr>
               <w:t xml:space="preserve"> </w:t>
             </w:r>
             <w:r>
               <w:rPr>
-                <w:rFonts w:ascii="Arial MT"/>
-                <w:sz w:val="24"/>
-              </w:rPr>
-              <w:t>)</w:t>
-            </w:r>
-            <w:r>
-              <w:rPr>
-                <w:rFonts w:ascii="Arial MT"/>
-                <w:spacing w:val="-1"/>
-                <w:sz w:val="24"/>
-              </w:rPr>
-              <w:t xml:space="preserve"> </w:t>
-            </w:r>
-            <w:r>
-              <w:rPr>
-                <w:rFonts w:ascii="Arial MT"/>
                 <w:sz w:val="24"/>
               </w:rPr>
               <w:t>Bellas Artes</w:t>
@@ -2342,14 +2181,12 @@
               <w:pStyle w:val="TableParagraph"/>
               <w:ind w:left="97"/>
               <w:rPr>
-                <w:rFonts w:ascii="Arial MT"/>
                 <w:sz w:val="24"/>
                 <w:szCs w:val="24"/>
               </w:rPr>
             </w:pPr>
             <w:r>
               <w:rPr>
-                <w:rFonts w:ascii="Arial MT"/>
                 <w:sz w:val="24"/>
                 <w:szCs w:val="24"/>
               </w:rPr>
@@ -2357,7 +2194,6 @@
             </w:r>
             <w:r>
               <w:rPr>
-                <w:rFonts w:ascii="Arial MT"/>
                 <w:spacing w:val="-2"/>
                 <w:sz w:val="24"/>
                 <w:szCs w:val="24"/>
@@ -2366,7 +2202,6 @@
             </w:r>
             <w:r>
               <w:rPr>
-                <w:rFonts w:ascii="Arial MT"/>
                 <w:sz w:val="24"/>
                 <w:szCs w:val="24"/>
               </w:rPr>
@@ -2374,7 +2209,6 @@
             </w:r>
             <w:r>
               <w:rPr>
-                <w:rFonts w:ascii="Arial MT"/>
                 <w:spacing w:val="-1"/>
                 <w:sz w:val="24"/>
                 <w:szCs w:val="24"/>
@@ -2383,7 +2217,6 @@
             </w:r>
             <w:r>
               <w:rPr>
-                <w:rFonts w:ascii="Arial MT"/>
                 <w:sz w:val="24"/>
                 <w:szCs w:val="24"/>
               </w:rPr>
@@ -2391,7 +2224,6 @@
             </w:r>
             <w:r>
               <w:rPr>
-                <w:rFonts w:ascii="Arial MT"/>
                 <w:spacing w:val="-1"/>
                 <w:sz w:val="24"/>
                 <w:szCs w:val="24"/>
@@ -2400,7 +2232,6 @@
             </w:r>
             <w:r>
               <w:rPr>
-                <w:rFonts w:ascii="Arial MT"/>
                 <w:sz w:val="24"/>
                 <w:szCs w:val="24"/>
               </w:rPr>
@@ -2408,7 +2239,6 @@
             </w:r>
             <w:r>
               <w:rPr>
-                <w:rFonts w:ascii="Arial MT"/>
                 <w:spacing w:val="-1"/>
                 <w:sz w:val="24"/>
                 <w:szCs w:val="24"/>
@@ -2417,7 +2247,6 @@
             </w:r>
             <w:r>
               <w:rPr>
-                <w:rFonts w:ascii="Arial MT"/>
                 <w:sz w:val="24"/>
                 <w:szCs w:val="24"/>
               </w:rPr>
@@ -2458,14 +2287,12 @@
               <w:pStyle w:val="TableParagraph"/>
               <w:ind w:left="97"/>
               <w:rPr>
-                <w:rFonts w:ascii="Arial MT"/>
                 <w:sz w:val="24"/>
                 <w:szCs w:val="24"/>
               </w:rPr>
             </w:pPr>
             <w:r>
               <w:rPr>
-                <w:rFonts w:ascii="Arial MT"/>
                 <w:sz w:val="24"/>
                 <w:szCs w:val="24"/>
               </w:rPr>
@@ -2473,24 +2300,44 @@
             </w:r>
             <w:r>
               <w:rPr>
-                <w:rFonts w:ascii="Arial MT"/>
                 <w:spacing w:val="-1"/>
                 <w:sz w:val="24"/>
                 <w:szCs w:val="24"/>
               </w:rPr>
+              <w:t>)</w:t>
+            </w:r>
+            <w:r>
+              <w:rPr>
+                <w:spacing w:val="-2"/>
+                <w:sz w:val="24"/>
+                <w:szCs w:val="24"/>
+              </w:rPr>
               <w:t xml:space="preserve"> </w:t>
             </w:r>
             <w:r>
               <w:rPr>
-                <w:rFonts w:ascii="Arial MT"/>
                 <w:sz w:val="24"/>
                 <w:szCs w:val="24"/>
               </w:rPr>
-              <w:t>)</w:t>
-            </w:r>
-            <w:r>
-              <w:rPr>
-                <w:rFonts w:ascii="Arial MT"/>
+              <w:t>Ciencias Sociales</w:t>
+            </w:r>
+            <w:r>
+              <w:rPr>
+                <w:spacing w:val="-1"/>
+                <w:sz w:val="24"/>
+                <w:szCs w:val="24"/>
+              </w:rPr>
+              <w:t xml:space="preserve"> </w:t>
+            </w:r>
+            <w:r>
+              <w:rPr>
+                <w:sz w:val="24"/>
+                <w:szCs w:val="24"/>
+              </w:rPr>
+              <w:t>y</w:t>
+            </w:r>
+            <w:r>
+              <w:rPr>
                 <w:spacing w:val="-2"/>
                 <w:sz w:val="24"/>
                 <w:szCs w:val="24"/>
@@ -2499,41 +2346,6 @@
             </w:r>
             <w:r>
               <w:rPr>
-                <w:rFonts w:ascii="Arial MT"/>
-                <w:sz w:val="24"/>
-                <w:szCs w:val="24"/>
-              </w:rPr>
-              <w:t>Ciencias Sociales</w:t>
-            </w:r>
-            <w:r>
-              <w:rPr>
-                <w:rFonts w:ascii="Arial MT"/>
-                <w:spacing w:val="-1"/>
-                <w:sz w:val="24"/>
-                <w:szCs w:val="24"/>
-              </w:rPr>
-              <w:t xml:space="preserve"> </w:t>
-            </w:r>
-            <w:r>
-              <w:rPr>
-                <w:rFonts w:ascii="Arial MT"/>
-                <w:sz w:val="24"/>
-                <w:szCs w:val="24"/>
-              </w:rPr>
-              <w:t>y</w:t>
-            </w:r>
-            <w:r>
-              <w:rPr>
-                <w:rFonts w:ascii="Arial MT"/>
-                <w:spacing w:val="-2"/>
-                <w:sz w:val="24"/>
-                <w:szCs w:val="24"/>
-              </w:rPr>
-              <w:t xml:space="preserve"> </w:t>
-            </w:r>
-            <w:r>
-              <w:rPr>
-                <w:rFonts w:ascii="Arial MT"/>
                 <w:sz w:val="24"/>
                 <w:szCs w:val="24"/>
               </w:rPr>
@@ -2574,14 +2386,12 @@
               <w:pStyle w:val="TableParagraph"/>
               <w:ind w:left="97"/>
               <w:rPr>
-                <w:rFonts w:ascii="Arial MT" w:hAnsi="Arial MT"/>
                 <w:sz w:val="24"/>
                 <w:szCs w:val="24"/>
               </w:rPr>
             </w:pPr>
             <w:r>
               <w:rPr>
-                <w:rFonts w:ascii="Arial MT" w:hAnsi="Arial MT"/>
                 <w:sz w:val="24"/>
                 <w:szCs w:val="24"/>
               </w:rPr>
@@ -2589,24 +2399,74 @@
             </w:r>
             <w:r>
               <w:rPr>
-                <w:rFonts w:ascii="Arial MT" w:hAnsi="Arial MT"/>
                 <w:spacing w:val="-2"/>
                 <w:sz w:val="24"/>
                 <w:szCs w:val="24"/>
               </w:rPr>
+              <w:t>)</w:t>
+            </w:r>
+            <w:r>
+              <w:rPr>
+                <w:spacing w:val="-3"/>
+                <w:sz w:val="24"/>
+                <w:szCs w:val="24"/>
+              </w:rPr>
               <w:t xml:space="preserve"> </w:t>
             </w:r>
             <w:r>
               <w:rPr>
-                <w:rFonts w:ascii="Arial MT" w:hAnsi="Arial MT"/>
                 <w:sz w:val="24"/>
                 <w:szCs w:val="24"/>
               </w:rPr>
-              <w:t>)</w:t>
-            </w:r>
-            <w:r>
-              <w:rPr>
-                <w:rFonts w:ascii="Arial MT" w:hAnsi="Arial MT"/>
+              <w:t>Economía,</w:t>
+            </w:r>
+            <w:r>
+              <w:rPr>
+                <w:spacing w:val="-1"/>
+                <w:sz w:val="24"/>
+                <w:szCs w:val="24"/>
+              </w:rPr>
+              <w:t xml:space="preserve"> </w:t>
+            </w:r>
+            <w:r>
+              <w:rPr>
+                <w:sz w:val="24"/>
+                <w:szCs w:val="24"/>
+              </w:rPr>
+              <w:t>Administración,</w:t>
+            </w:r>
+            <w:r>
+              <w:rPr>
+                <w:spacing w:val="-2"/>
+                <w:sz w:val="24"/>
+                <w:szCs w:val="24"/>
+              </w:rPr>
+              <w:t xml:space="preserve"> </w:t>
+            </w:r>
+            <w:r>
+              <w:rPr>
+                <w:sz w:val="24"/>
+                <w:szCs w:val="24"/>
+              </w:rPr>
+              <w:t>Contaduría</w:t>
+            </w:r>
+            <w:r>
+              <w:rPr>
+                <w:spacing w:val="-2"/>
+                <w:sz w:val="24"/>
+                <w:szCs w:val="24"/>
+              </w:rPr>
+              <w:t xml:space="preserve"> </w:t>
+            </w:r>
+            <w:r>
+              <w:rPr>
+                <w:sz w:val="24"/>
+                <w:szCs w:val="24"/>
+              </w:rPr>
+              <w:t>y</w:t>
+            </w:r>
+            <w:r>
+              <w:rPr>
                 <w:spacing w:val="-3"/>
                 <w:sz w:val="24"/>
                 <w:szCs w:val="24"/>
@@ -2615,75 +2475,6 @@
             </w:r>
             <w:r>
               <w:rPr>
-                <w:rFonts w:ascii="Arial MT" w:hAnsi="Arial MT"/>
-                <w:sz w:val="24"/>
-                <w:szCs w:val="24"/>
-              </w:rPr>
-              <w:t>Economía,</w:t>
-            </w:r>
-            <w:r>
-              <w:rPr>
-                <w:rFonts w:ascii="Arial MT" w:hAnsi="Arial MT"/>
-                <w:spacing w:val="-1"/>
-                <w:sz w:val="24"/>
-                <w:szCs w:val="24"/>
-              </w:rPr>
-              <w:t xml:space="preserve"> </w:t>
-            </w:r>
-            <w:r>
-              <w:rPr>
-                <w:rFonts w:ascii="Arial MT" w:hAnsi="Arial MT"/>
-                <w:sz w:val="24"/>
-                <w:szCs w:val="24"/>
-              </w:rPr>
-              <w:t>Administración,</w:t>
-            </w:r>
-            <w:r>
-              <w:rPr>
-                <w:rFonts w:ascii="Arial MT" w:hAnsi="Arial MT"/>
-                <w:spacing w:val="-2"/>
-                <w:sz w:val="24"/>
-                <w:szCs w:val="24"/>
-              </w:rPr>
-              <w:t xml:space="preserve"> </w:t>
-            </w:r>
-            <w:r>
-              <w:rPr>
-                <w:rFonts w:ascii="Arial MT" w:hAnsi="Arial MT"/>
-                <w:sz w:val="24"/>
-                <w:szCs w:val="24"/>
-              </w:rPr>
-              <w:t>Contaduría</w:t>
-            </w:r>
-            <w:r>
-              <w:rPr>
-                <w:rFonts w:ascii="Arial MT" w:hAnsi="Arial MT"/>
-                <w:spacing w:val="-2"/>
-                <w:sz w:val="24"/>
-                <w:szCs w:val="24"/>
-              </w:rPr>
-              <w:t xml:space="preserve"> </w:t>
-            </w:r>
-            <w:r>
-              <w:rPr>
-                <w:rFonts w:ascii="Arial MT" w:hAnsi="Arial MT"/>
-                <w:sz w:val="24"/>
-                <w:szCs w:val="24"/>
-              </w:rPr>
-              <w:t>y</w:t>
-            </w:r>
-            <w:r>
-              <w:rPr>
-                <w:rFonts w:ascii="Arial MT" w:hAnsi="Arial MT"/>
-                <w:spacing w:val="-3"/>
-                <w:sz w:val="24"/>
-                <w:szCs w:val="24"/>
-              </w:rPr>
-              <w:t xml:space="preserve"> </w:t>
-            </w:r>
-            <w:r>
-              <w:rPr>
-                <w:rFonts w:ascii="Arial MT" w:hAnsi="Arial MT"/>
                 <w:sz w:val="24"/>
                 <w:szCs w:val="24"/>
               </w:rPr>
@@ -2724,20 +2515,17 @@
               <w:pStyle w:val="TableParagraph"/>
               <w:ind w:left="97"/>
               <w:rPr>
-                <w:rFonts w:ascii="Arial MT" w:hAnsi="Arial MT"/>
                 <w:sz w:val="24"/>
               </w:rPr>
             </w:pPr>
             <w:r>
               <w:rPr>
-                <w:rFonts w:ascii="Arial MT" w:hAnsi="Arial MT"/>
                 <w:sz w:val="24"/>
               </w:rPr>
               <w:t>(</w:t>
             </w:r>
             <w:r>
               <w:rPr>
-                <w:rFonts w:ascii="Arial MT" w:hAnsi="Arial MT"/>
                 <w:spacing w:val="-1"/>
                 <w:sz w:val="24"/>
               </w:rPr>
@@ -2745,14 +2533,12 @@
             </w:r>
             <w:r>
               <w:rPr>
-                <w:rFonts w:ascii="Arial MT" w:hAnsi="Arial MT"/>
                 <w:sz w:val="24"/>
               </w:rPr>
               <w:t>)</w:t>
             </w:r>
             <w:r>
               <w:rPr>
-                <w:rFonts w:ascii="Arial MT" w:hAnsi="Arial MT"/>
                 <w:spacing w:val="-2"/>
                 <w:sz w:val="24"/>
               </w:rPr>
@@ -2760,14 +2546,12 @@
             </w:r>
             <w:r>
               <w:rPr>
-                <w:rFonts w:ascii="Arial MT" w:hAnsi="Arial MT"/>
                 <w:sz w:val="24"/>
               </w:rPr>
               <w:t>Ingeniería</w:t>
             </w:r>
             <w:r>
               <w:rPr>
-                <w:rFonts w:ascii="Arial MT" w:hAnsi="Arial MT"/>
                 <w:spacing w:val="-1"/>
                 <w:sz w:val="24"/>
               </w:rPr>
@@ -2775,14 +2559,12 @@
             </w:r>
             <w:r>
               <w:rPr>
-                <w:rFonts w:ascii="Arial MT" w:hAnsi="Arial MT"/>
                 <w:sz w:val="24"/>
               </w:rPr>
               <w:t>y</w:t>
             </w:r>
             <w:r>
               <w:rPr>
-                <w:rFonts w:ascii="Arial MT" w:hAnsi="Arial MT"/>
                 <w:spacing w:val="-2"/>
                 <w:sz w:val="24"/>
               </w:rPr>
@@ -2790,7 +2572,6 @@
             </w:r>
             <w:r>
               <w:rPr>
-                <w:rFonts w:ascii="Arial MT" w:hAnsi="Arial MT"/>
                 <w:sz w:val="24"/>
               </w:rPr>
               <w:t>Afines.</w:t>
@@ -2830,50 +2611,50 @@
               <w:pStyle w:val="TableParagraph"/>
               <w:ind w:left="97"/>
               <w:rPr>
-                <w:rFonts w:ascii="Arial MT" w:hAnsi="Arial MT"/>
                 <w:sz w:val="24"/>
               </w:rPr>
             </w:pPr>
             <w:r>
               <w:rPr>
-                <w:rFonts w:ascii="Arial MT" w:hAnsi="Arial MT"/>
                 <w:sz w:val="24"/>
               </w:rPr>
               <w:t>(</w:t>
             </w:r>
             <w:r>
               <w:rPr>
-                <w:rFonts w:ascii="Arial MT" w:hAnsi="Arial MT"/>
                 <w:spacing w:val="-1"/>
                 <w:sz w:val="24"/>
               </w:rPr>
+              <w:t>)</w:t>
+            </w:r>
+            <w:r>
+              <w:rPr>
+                <w:spacing w:val="-2"/>
+                <w:sz w:val="24"/>
+              </w:rPr>
               <w:t xml:space="preserve"> </w:t>
             </w:r>
             <w:r>
               <w:rPr>
-                <w:rFonts w:ascii="Arial MT" w:hAnsi="Arial MT"/>
-                <w:sz w:val="24"/>
-              </w:rPr>
-              <w:t>)</w:t>
-            </w:r>
-            <w:r>
-              <w:rPr>
-                <w:rFonts w:ascii="Arial MT" w:hAnsi="Arial MT"/>
-                <w:spacing w:val="-2"/>
+                <w:sz w:val="24"/>
+              </w:rPr>
+              <w:t>Matemáticas</w:t>
+            </w:r>
+            <w:r>
+              <w:rPr>
+                <w:spacing w:val="-1"/>
                 <w:sz w:val="24"/>
               </w:rPr>
               <w:t xml:space="preserve"> </w:t>
             </w:r>
             <w:r>
               <w:rPr>
-                <w:rFonts w:ascii="Arial MT" w:hAnsi="Arial MT"/>
-                <w:sz w:val="24"/>
-              </w:rPr>
-              <w:t>Matemáticas</w:t>
-            </w:r>
-            <w:r>
-              <w:rPr>
-                <w:rFonts w:ascii="Arial MT" w:hAnsi="Arial MT"/>
+                <w:sz w:val="24"/>
+              </w:rPr>
+              <w:t>y</w:t>
+            </w:r>
+            <w:r>
+              <w:rPr>
                 <w:spacing w:val="-1"/>
                 <w:sz w:val="24"/>
               </w:rPr>
@@ -2881,14 +2662,12 @@
             </w:r>
             <w:r>
               <w:rPr>
-                <w:rFonts w:ascii="Arial MT" w:hAnsi="Arial MT"/>
-                <w:sz w:val="24"/>
-              </w:rPr>
-              <w:t>y</w:t>
-            </w:r>
-            <w:r>
-              <w:rPr>
-                <w:rFonts w:ascii="Arial MT" w:hAnsi="Arial MT"/>
+                <w:sz w:val="24"/>
+              </w:rPr>
+              <w:t>Ciencias</w:t>
+            </w:r>
+            <w:r>
+              <w:rPr>
                 <w:spacing w:val="-1"/>
                 <w:sz w:val="24"/>
               </w:rPr>
@@ -2896,22 +2675,6 @@
             </w:r>
             <w:r>
               <w:rPr>
-                <w:rFonts w:ascii="Arial MT" w:hAnsi="Arial MT"/>
-                <w:sz w:val="24"/>
-              </w:rPr>
-              <w:t>Ciencias</w:t>
-            </w:r>
-            <w:r>
-              <w:rPr>
-                <w:rFonts w:ascii="Arial MT" w:hAnsi="Arial MT"/>
-                <w:spacing w:val="-1"/>
-                <w:sz w:val="24"/>
-              </w:rPr>
-              <w:t xml:space="preserve"> </w:t>
-            </w:r>
-            <w:r>
-              <w:rPr>
-                <w:rFonts w:ascii="Arial MT" w:hAnsi="Arial MT"/>
                 <w:sz w:val="24"/>
               </w:rPr>
               <w:t>Naturales</w:t>
@@ -3015,20 +2778,17 @@
               <w:pStyle w:val="TableParagraph"/>
               <w:jc w:val="center"/>
               <w:rPr>
-                <w:rFonts w:ascii="Times New Roman"/>
                 <w:sz w:val="24"/>
               </w:rPr>
             </w:pPr>
             <w:r>
               <w:rPr>
-                <w:rFonts w:ascii="Times New Roman"/>
                 <w:sz w:val="24"/>
               </w:rPr>
               <w:t>Si (</w:t>
             </w:r>
             <w:r>
               <w:rPr>
-                <w:rFonts w:ascii="Times New Roman"/>
                 <w:b/>
                 <w:bCs/>
                 <w:sz w:val="24"/>
@@ -3037,10 +2797,9 @@
             </w:r>
             <w:r>
               <w:rPr>
-                <w:rFonts w:ascii="Times New Roman"/>
-                <w:sz w:val="24"/>
-              </w:rPr>
-              <w:t xml:space="preserve"> )</w:t>
+                <w:sz w:val="24"/>
+              </w:rPr>
+              <w:t>)</w:t>
             </w:r>
           </w:p>
         </w:tc>
@@ -3053,16 +2812,20 @@
               <w:pStyle w:val="TableParagraph"/>
               <w:jc w:val="center"/>
               <w:rPr>
-                <w:rFonts w:ascii="Times New Roman"/>
                 <w:sz w:val="24"/>
               </w:rPr>
             </w:pPr>
             <w:r>
               <w:rPr>
-                <w:rFonts w:ascii="Times New Roman"/>
-                <w:sz w:val="24"/>
-              </w:rPr>
-              <w:t>No ( )</w:t>
+                <w:sz w:val="24"/>
+              </w:rPr>
+              <w:t xml:space="preserve">No </w:t>
+            </w:r>
+            <w:r>
+              <w:rPr>
+                <w:sz w:val="24"/>
+              </w:rPr>
+              <w:t>()</w:t>
             </w:r>
           </w:p>
         </w:tc>
@@ -3093,23 +2856,7 @@
                 <w:b/>
                 <w:sz w:val="24"/>
               </w:rPr>
-              <w:t xml:space="preserve">Autoriza la publicación de la ponencia en la revista </w:t>
-            </w:r>
-            <w:proofErr w:type="spellStart"/>
-            <w:r>
-              <w:rPr>
-                <w:b/>
-                <w:sz w:val="24"/>
-              </w:rPr>
-              <w:t>Sapientia</w:t>
-            </w:r>
-            <w:proofErr w:type="spellEnd"/>
-            <w:r>
-              <w:rPr>
-                <w:b/>
-                <w:sz w:val="24"/>
-              </w:rPr>
-              <w:t>, ISSN: 1909-0811</w:t>
+              <w:t>Autoriza la publicación de la ponencia en la revista Sapientia, ISSN: 1909-0811</w:t>
             </w:r>
           </w:p>
           <w:p>
@@ -3143,20 +2890,17 @@
               <w:pStyle w:val="TableParagraph"/>
               <w:jc w:val="center"/>
               <w:rPr>
-                <w:rFonts w:ascii="Times New Roman"/>
                 <w:sz w:val="24"/>
               </w:rPr>
             </w:pPr>
             <w:r>
               <w:rPr>
-                <w:rFonts w:ascii="Times New Roman"/>
                 <w:sz w:val="24"/>
               </w:rPr>
               <w:t>Si (</w:t>
             </w:r>
             <w:r>
               <w:rPr>
-                <w:rFonts w:ascii="Times New Roman"/>
                 <w:b/>
                 <w:bCs/>
                 <w:sz w:val="24"/>
@@ -3165,10 +2909,9 @@
             </w:r>
             <w:r>
               <w:rPr>
-                <w:rFonts w:ascii="Times New Roman"/>
-                <w:sz w:val="24"/>
-              </w:rPr>
-              <w:t xml:space="preserve"> )</w:t>
+                <w:sz w:val="24"/>
+              </w:rPr>
+              <w:t>)</w:t>
             </w:r>
           </w:p>
         </w:tc>
@@ -3181,16 +2924,20 @@
               <w:pStyle w:val="TableParagraph"/>
               <w:jc w:val="center"/>
               <w:rPr>
-                <w:rFonts w:ascii="Times New Roman"/>
                 <w:sz w:val="24"/>
               </w:rPr>
             </w:pPr>
             <w:r>
               <w:rPr>
-                <w:rFonts w:ascii="Times New Roman"/>
-                <w:sz w:val="24"/>
-              </w:rPr>
-              <w:t>No ( )</w:t>
+                <w:sz w:val="24"/>
+              </w:rPr>
+              <w:t xml:space="preserve">No </w:t>
+            </w:r>
+            <w:r>
+              <w:rPr>
+                <w:sz w:val="24"/>
+              </w:rPr>
+              <w:t>()</w:t>
             </w:r>
           </w:p>
         </w:tc>
@@ -3199,7 +2946,6 @@
     <w:p>
       <w:pPr>
         <w:rPr>
-          <w:rFonts w:ascii="Times New Roman"/>
           <w:sz w:val="24"/>
         </w:rPr>
         <w:sectPr>
@@ -3215,7 +2961,6 @@
         <w:ind w:left="2617" w:right="2469"/>
         <w:jc w:val="center"/>
         <w:rPr>
-          <w:rFonts w:ascii="Calibri" w:hAnsi="Calibri"/>
           <w:b/>
           <w:sz w:val="52"/>
         </w:rPr>
@@ -3226,13 +2971,13 @@
           <w:lang w:val="es-CO" w:eastAsia="es-CO"/>
         </w:rPr>
         <w:drawing>
-          <wp:anchor distT="0" distB="0" distL="0" distR="0" simplePos="0" relativeHeight="487399936" behindDoc="1" locked="0" layoutInCell="1" allowOverlap="1" wp14:anchorId="458FC13B" wp14:editId="1006B61A">
+          <wp:anchor distT="0" distB="0" distL="0" distR="0" simplePos="0" relativeHeight="487399936" behindDoc="1" locked="0" layoutInCell="1" allowOverlap="1" wp14:anchorId="458FC13B" wp14:editId="0501DB8C">
             <wp:simplePos x="0" y="0"/>
             <wp:positionH relativeFrom="margin">
-              <wp:align>right</wp:align>
+              <wp:posOffset>-542925</wp:posOffset>
             </wp:positionH>
-            <wp:positionV relativeFrom="margin">
-              <wp:align>center</wp:align>
+            <wp:positionV relativeFrom="page">
+              <wp:align>top</wp:align>
             </wp:positionV>
             <wp:extent cx="7858125" cy="10038275"/>
             <wp:effectExtent l="0" t="0" r="0" b="1270"/>
@@ -3274,7 +3019,6 @@
       </w:r>
       <w:r>
         <w:rPr>
-          <w:rFonts w:ascii="Calibri" w:hAnsi="Calibri"/>
           <w:b/>
           <w:color w:val="00409B"/>
           <w:sz w:val="52"/>
@@ -3283,7 +3027,6 @@
       </w:r>
       <w:r>
         <w:rPr>
-          <w:rFonts w:ascii="Calibri" w:hAnsi="Calibri"/>
           <w:b/>
           <w:color w:val="00409B"/>
           <w:spacing w:val="-5"/>
@@ -3293,7 +3036,6 @@
       </w:r>
       <w:r>
         <w:rPr>
-          <w:rFonts w:ascii="Calibri" w:hAnsi="Calibri"/>
           <w:b/>
           <w:color w:val="00409B"/>
           <w:sz w:val="52"/>
@@ -3302,7 +3044,6 @@
       </w:r>
       <w:r>
         <w:rPr>
-          <w:rFonts w:ascii="Calibri" w:hAnsi="Calibri"/>
           <w:b/>
           <w:color w:val="00409B"/>
           <w:spacing w:val="-3"/>
@@ -3312,7 +3053,6 @@
       </w:r>
       <w:r>
         <w:rPr>
-          <w:rFonts w:ascii="Calibri" w:hAnsi="Calibri"/>
           <w:b/>
           <w:color w:val="00409B"/>
           <w:sz w:val="52"/>
@@ -3321,7 +3061,6 @@
       </w:r>
       <w:r>
         <w:rPr>
-          <w:rFonts w:ascii="Calibri" w:hAnsi="Calibri"/>
           <w:b/>
           <w:color w:val="00409B"/>
           <w:spacing w:val="-2"/>
@@ -3331,7 +3070,6 @@
       </w:r>
       <w:r>
         <w:rPr>
-          <w:rFonts w:ascii="Calibri" w:hAnsi="Calibri"/>
           <w:b/>
           <w:color w:val="00409B"/>
           <w:sz w:val="52"/>
@@ -3345,14 +3083,12 @@
         <w:ind w:left="2617" w:right="2465"/>
         <w:jc w:val="center"/>
         <w:rPr>
-          <w:rFonts w:ascii="Calibri"/>
           <w:b/>
           <w:sz w:val="52"/>
         </w:rPr>
       </w:pPr>
       <w:r>
         <w:rPr>
-          <w:rFonts w:ascii="Calibri"/>
           <w:b/>
           <w:color w:val="00409B"/>
           <w:sz w:val="52"/>
@@ -3361,7 +3097,6 @@
       </w:r>
       <w:r>
         <w:rPr>
-          <w:rFonts w:ascii="Calibri"/>
           <w:b/>
           <w:color w:val="00409B"/>
           <w:spacing w:val="-2"/>
@@ -3371,7 +3106,6 @@
       </w:r>
       <w:r>
         <w:rPr>
-          <w:rFonts w:ascii="Calibri"/>
           <w:b/>
           <w:color w:val="00409B"/>
           <w:sz w:val="52"/>
@@ -3380,7 +3114,6 @@
       </w:r>
       <w:r>
         <w:rPr>
-          <w:rFonts w:ascii="Calibri"/>
           <w:b/>
           <w:color w:val="00409B"/>
           <w:spacing w:val="-1"/>
@@ -3390,7 +3123,6 @@
       </w:r>
       <w:r>
         <w:rPr>
-          <w:rFonts w:ascii="Calibri"/>
           <w:b/>
           <w:color w:val="00409B"/>
           <w:sz w:val="52"/>
@@ -3399,7 +3131,6 @@
       </w:r>
       <w:r>
         <w:rPr>
-          <w:rFonts w:ascii="Calibri"/>
           <w:b/>
           <w:color w:val="00409B"/>
           <w:spacing w:val="-1"/>
@@ -3409,7 +3140,6 @@
       </w:r>
       <w:r>
         <w:rPr>
-          <w:rFonts w:ascii="Calibri"/>
           <w:b/>
           <w:color w:val="00409B"/>
           <w:sz w:val="52"/>
@@ -3418,7 +3148,6 @@
       </w:r>
       <w:r>
         <w:rPr>
-          <w:rFonts w:ascii="Calibri"/>
           <w:b/>
           <w:color w:val="00409B"/>
           <w:sz w:val="52"/>
@@ -3429,14 +3158,13 @@
     <w:p>
       <w:pPr>
         <w:rPr>
-          <w:rFonts w:ascii="Calibri"/>
           <w:sz w:val="17"/>
           <w:szCs w:val="17"/>
         </w:rPr>
       </w:pPr>
       <w:r>
         <w:rPr>
-          <w:rFonts w:ascii="Times New Roman" w:eastAsia="Times New Roman" w:hAnsi="Times New Roman" w:cs="Times New Roman"/>
+          <w:rFonts w:eastAsia="Times New Roman"/>
           <w:b/>
           <w:bCs/>
           <w:color w:val="000000" w:themeColor="text1"/>
@@ -3458,12 +3186,14 @@
         <w:pStyle w:val="Ttulo1"/>
         <w:jc w:val="center"/>
         <w:rPr>
-          <w:sz w:val="24"/>
-          <w:szCs w:val="24"/>
-        </w:rPr>
-      </w:pPr>
-      <w:r>
-        <w:rPr>
+          <w:rFonts w:ascii="Arial" w:hAnsi="Arial" w:cs="Arial"/>
+          <w:sz w:val="24"/>
+          <w:szCs w:val="24"/>
+        </w:rPr>
+      </w:pPr>
+      <w:r>
+        <w:rPr>
+          <w:rFonts w:ascii="Arial" w:hAnsi="Arial" w:cs="Arial"/>
           <w:b w:val="0"/>
           <w:bCs w:val="0"/>
           <w:sz w:val="40"/>
@@ -3473,6 +3203,7 @@
       </w:r>
       <w:r>
         <w:rPr>
+          <w:rFonts w:ascii="Arial" w:hAnsi="Arial" w:cs="Arial"/>
           <w:b w:val="0"/>
           <w:bCs w:val="0"/>
           <w:sz w:val="40"/>
@@ -3482,6 +3213,7 @@
       </w:r>
       <w:r>
         <w:rPr>
+          <w:rFonts w:ascii="Arial" w:hAnsi="Arial" w:cs="Arial"/>
           <w:b w:val="0"/>
           <w:bCs w:val="0"/>
           <w:sz w:val="40"/>
@@ -3491,10 +3223,27 @@
       </w:r>
       <w:r>
         <w:rPr>
+          <w:rFonts w:ascii="Arial" w:hAnsi="Arial" w:cs="Arial"/>
           <w:color w:val="000000" w:themeColor="text1"/>
           <w:sz w:val="20"/>
         </w:rPr>
-        <w:tab/>
+        <w:t>“</w:t>
+      </w:r>
+      <w:r>
+        <w:rPr>
+          <w:rFonts w:ascii="Arial" w:hAnsi="Arial" w:cs="Arial"/>
+          <w:color w:val="000000" w:themeColor="text1"/>
+          <w:sz w:val="20"/>
+        </w:rPr>
+        <w:t>Nuestro compromiso es mantenerte a salvo</w:t>
+      </w:r>
+      <w:r>
+        <w:rPr>
+          <w:rFonts w:ascii="Arial" w:hAnsi="Arial" w:cs="Arial"/>
+          <w:color w:val="000000" w:themeColor="text1"/>
+          <w:sz w:val="20"/>
+        </w:rPr>
+        <w:t>”</w:t>
       </w:r>
     </w:p>
     <w:p>
@@ -3530,7 +3279,6 @@
       </w:r>
       <w:r>
         <w:rPr>
-          <w:rFonts w:ascii="Arial MT"/>
           <w:b w:val="0"/>
           <w:bCs w:val="0"/>
           <w:color w:val="000000" w:themeColor="text1"/>
@@ -3539,7 +3287,6 @@
       </w:r>
       <w:r>
         <w:rPr>
-          <w:rFonts w:ascii="Arial MT"/>
           <w:b w:val="0"/>
           <w:bCs w:val="0"/>
           <w:color w:val="000000" w:themeColor="text1"/>
@@ -3548,7 +3295,6 @@
       </w:r>
       <w:r>
         <w:rPr>
-          <w:rFonts w:ascii="Arial MT"/>
           <w:b w:val="0"/>
           <w:bCs w:val="0"/>
           <w:color w:val="000000" w:themeColor="text1"/>
@@ -3557,79 +3303,51 @@
       </w:r>
       <w:r>
         <w:rPr>
-          <w:rFonts w:ascii="Arial MT"/>
           <w:b w:val="0"/>
           <w:bCs w:val="0"/>
           <w:color w:val="000000" w:themeColor="text1"/>
         </w:rPr>
-        <w:t>Vel</w:t>
-      </w:r>
-      <w:r>
-        <w:rPr>
-          <w:rFonts w:ascii="Arial MT"/>
+        <w:t>Velásquez</w:t>
+      </w:r>
+      <w:r>
+        <w:rPr>
           <w:b w:val="0"/>
           <w:bCs w:val="0"/>
           <w:color w:val="000000" w:themeColor="text1"/>
         </w:rPr>
-        <w:t>á</w:t>
-      </w:r>
-      <w:r>
-        <w:rPr>
-          <w:rFonts w:ascii="Arial MT"/>
+        <w:br/>
+        <w:t xml:space="preserve">                   - </w:t>
+      </w:r>
+      <w:r>
+        <w:rPr>
           <w:b w:val="0"/>
           <w:bCs w:val="0"/>
           <w:color w:val="000000" w:themeColor="text1"/>
         </w:rPr>
-        <w:t>squez</w:t>
-      </w:r>
-      <w:r>
-        <w:rPr>
-          <w:rFonts w:ascii="Arial MT"/>
+        <w:t>Andrés</w:t>
+      </w:r>
+      <w:r>
+        <w:rPr>
           <w:b w:val="0"/>
           <w:bCs w:val="0"/>
           <w:color w:val="000000" w:themeColor="text1"/>
         </w:rPr>
-        <w:br/>
-        <w:t xml:space="preserve">                   - </w:t>
-      </w:r>
-      <w:proofErr w:type="spellStart"/>
-      <w:r>
-        <w:rPr>
-          <w:rFonts w:ascii="Arial MT"/>
+        <w:t xml:space="preserve"> Mauricio </w:t>
+      </w:r>
+      <w:r>
+        <w:rPr>
           <w:b w:val="0"/>
           <w:bCs w:val="0"/>
           <w:color w:val="000000" w:themeColor="text1"/>
         </w:rPr>
-        <w:t>Andres</w:t>
-      </w:r>
-      <w:proofErr w:type="spellEnd"/>
-      <w:r>
-        <w:rPr>
-          <w:rFonts w:ascii="Arial MT"/>
+        <w:t>Holguín</w:t>
+      </w:r>
+      <w:r>
+        <w:rPr>
           <w:b w:val="0"/>
           <w:bCs w:val="0"/>
           <w:color w:val="000000" w:themeColor="text1"/>
         </w:rPr>
-        <w:t xml:space="preserve"> Mauricio </w:t>
-      </w:r>
-      <w:proofErr w:type="spellStart"/>
-      <w:r>
-        <w:rPr>
-          <w:rFonts w:ascii="Arial MT"/>
-          <w:b w:val="0"/>
-          <w:bCs w:val="0"/>
-          <w:color w:val="000000" w:themeColor="text1"/>
-        </w:rPr>
-        <w:t>Holguin</w:t>
-      </w:r>
-      <w:proofErr w:type="spellEnd"/>
-      <w:r>
-        <w:rPr>
-          <w:rFonts w:ascii="Arial MT"/>
-          <w:b w:val="0"/>
-          <w:bCs w:val="0"/>
-          <w:color w:val="000000" w:themeColor="text1"/>
-        </w:rPr>
         <w:t xml:space="preserve"> Escobar</w:t>
       </w:r>
     </w:p>
@@ -3637,7 +3355,6 @@
       <w:pPr>
         <w:pStyle w:val="Textoindependiente"/>
         <w:rPr>
-          <w:rFonts w:ascii="Arial MT"/>
           <w:b w:val="0"/>
           <w:color w:val="000000" w:themeColor="text1"/>
           <w:sz w:val="26"/>
@@ -3686,7 +3403,16 @@
         <w:t xml:space="preserve"> </w:t>
       </w:r>
       <w:r>
-        <w:t xml:space="preserve">Se plantea una aplicación </w:t>
+        <w:t xml:space="preserve">CaliSafe </w:t>
+      </w:r>
+      <w:r>
+        <w:t xml:space="preserve">es </w:t>
+      </w:r>
+      <w:r>
+        <w:t>una</w:t>
+      </w:r>
+      <w:r>
+        <w:t xml:space="preserve"> aplicación </w:t>
       </w:r>
       <w:r>
         <w:t>móvil</w:t>
@@ -3701,10 +3427,28 @@
         <w:t>la aplicación está pensada para que los usuarios puedan minimizar el ser víctimas de un posible hecho de inseguridad</w:t>
       </w:r>
       <w:r>
-        <w:t xml:space="preserve">. La aplicación permitirá la visualización de los eventos de inseguridad en la ciudad en tiempo real, esto gracias a que se contara con un módulo de reportes de hechos de inseguridad </w:t>
-      </w:r>
-      <w:r>
-        <w:t>por los mismos ciudadanos, además, la aplicación contara con la funcionalidad de ingresar un lugar de destino dentro de la ciudad con lo que la aplicación brindara recomendaciones de seguridad del lugar hacia donde se dirige la persona.</w:t>
+        <w:t xml:space="preserve">. La aplicación permitirá la visualización de los eventos de inseguridad en la ciudad en tiempo real, esto gracias a que se </w:t>
+      </w:r>
+      <w:r>
+        <w:t>contará</w:t>
+      </w:r>
+      <w:r>
+        <w:t xml:space="preserve"> con un módulo de reportes de hechos de inseguridad </w:t>
+      </w:r>
+      <w:r>
+        <w:t xml:space="preserve">por los mismos ciudadanos, además, la aplicación </w:t>
+      </w:r>
+      <w:r>
+        <w:t>contará</w:t>
+      </w:r>
+      <w:r>
+        <w:t xml:space="preserve"> con la funcionalidad de ingresar un lugar de destino dentro de la ciudad con lo que la aplicación </w:t>
+      </w:r>
+      <w:r>
+        <w:t>brindará</w:t>
+      </w:r>
+      <w:r>
+        <w:t xml:space="preserve"> recomendaciones de seguridad del lugar hacia donde se dirige la persona.</w:t>
       </w:r>
       <w:r>
         <w:t xml:space="preserve"> </w:t>
@@ -3770,7 +3514,7 @@
         <w:rPr>
           <w:color w:val="000000" w:themeColor="text1"/>
         </w:rPr>
-        <w:t>Inseguridad</w:t>
+        <w:t>Seguridad</w:t>
       </w:r>
       <w:r>
         <w:rPr>
@@ -3806,43 +3550,7 @@
         <w:rPr>
           <w:color w:val="000000" w:themeColor="text1"/>
         </w:rPr>
-        <w:t>Aplicación</w:t>
-      </w:r>
-      <w:r>
-        <w:rPr>
-          <w:color w:val="000000" w:themeColor="text1"/>
-        </w:rPr>
-        <w:t xml:space="preserve">, </w:t>
-      </w:r>
-      <w:r>
-        <w:rPr>
-          <w:color w:val="000000" w:themeColor="text1"/>
-        </w:rPr>
-        <w:t>Modulo</w:t>
-      </w:r>
-      <w:r>
-        <w:rPr>
-          <w:color w:val="000000" w:themeColor="text1"/>
-        </w:rPr>
-        <w:t xml:space="preserve">, </w:t>
-      </w:r>
-      <w:r>
-        <w:rPr>
-          <w:color w:val="000000" w:themeColor="text1"/>
-        </w:rPr>
-        <w:t>Victimas</w:t>
-      </w:r>
-      <w:r>
-        <w:rPr>
-          <w:color w:val="000000" w:themeColor="text1"/>
-        </w:rPr>
-        <w:t>, visitantes</w:t>
-      </w:r>
-      <w:r>
-        <w:rPr>
-          <w:color w:val="000000" w:themeColor="text1"/>
-        </w:rPr>
-        <w:t>, prevención, cooperación</w:t>
+        <w:t>Desarrollo Móvil</w:t>
       </w:r>
       <w:r>
         <w:rPr>
@@ -3860,7 +3568,13 @@
         <w:rPr>
           <w:color w:val="000000" w:themeColor="text1"/>
         </w:rPr>
-        <w:t>Backend</w:t>
+        <w:t>cooperación</w:t>
+      </w:r>
+      <w:r>
+        <w:rPr>
+          <w:color w:val="000000" w:themeColor="text1"/>
+        </w:rPr>
+        <w:t>.</w:t>
       </w:r>
     </w:p>
     <w:p>
@@ -3957,130 +3671,7 @@
           <w:szCs w:val="22"/>
           <w:lang w:val="es-MX"/>
         </w:rPr>
-        <w:t xml:space="preserve"> Cali actualmente ocupa el puesto número uno en inseguridad a nivel nacional y la numero 32 a nivel mundial, “</w:t>
-      </w:r>
-      <w:r>
-        <w:rPr>
-          <w:b w:val="0"/>
-          <w:bCs w:val="0"/>
-          <w:color w:val="000000" w:themeColor="text1"/>
-          <w:sz w:val="22"/>
-          <w:szCs w:val="22"/>
-          <w:lang w:val="es-MX"/>
-        </w:rPr>
-        <w:t>Cali se presentó como la ciudad más violenta de Colombia, ubicándose en el puesto 32</w:t>
-      </w:r>
-      <w:r>
-        <w:rPr>
-          <w:b w:val="0"/>
-          <w:bCs w:val="0"/>
-          <w:color w:val="000000" w:themeColor="text1"/>
-          <w:sz w:val="22"/>
-          <w:szCs w:val="22"/>
-          <w:lang w:val="es-MX"/>
-        </w:rPr>
-        <w:t>” Beltrán, D</w:t>
-      </w:r>
-      <w:r>
-        <w:rPr>
-          <w:b w:val="0"/>
-          <w:bCs w:val="0"/>
-          <w:color w:val="000000" w:themeColor="text1"/>
-          <w:sz w:val="22"/>
-          <w:szCs w:val="22"/>
-          <w:lang w:val="es-MX"/>
-        </w:rPr>
-        <w:t>. (</w:t>
-      </w:r>
-      <w:r>
-        <w:rPr>
-          <w:b w:val="0"/>
-          <w:bCs w:val="0"/>
-          <w:color w:val="000000" w:themeColor="text1"/>
-          <w:sz w:val="22"/>
-          <w:szCs w:val="22"/>
-          <w:lang w:val="es-MX"/>
-        </w:rPr>
-        <w:t>04</w:t>
-      </w:r>
-      <w:r>
-        <w:rPr>
-          <w:b w:val="0"/>
-          <w:bCs w:val="0"/>
-          <w:color w:val="000000" w:themeColor="text1"/>
-          <w:sz w:val="22"/>
-          <w:szCs w:val="22"/>
-          <w:lang w:val="es-MX"/>
-        </w:rPr>
-        <w:t xml:space="preserve"> de </w:t>
-      </w:r>
-      <w:r>
-        <w:rPr>
-          <w:b w:val="0"/>
-          <w:bCs w:val="0"/>
-          <w:color w:val="000000" w:themeColor="text1"/>
-          <w:sz w:val="22"/>
-          <w:szCs w:val="22"/>
-          <w:lang w:val="es-MX"/>
-        </w:rPr>
-        <w:t>marzo de 2023</w:t>
-      </w:r>
-      <w:r>
-        <w:rPr>
-          <w:b w:val="0"/>
-          <w:bCs w:val="0"/>
-          <w:color w:val="000000" w:themeColor="text1"/>
-          <w:sz w:val="22"/>
-          <w:szCs w:val="22"/>
-          <w:lang w:val="es-MX"/>
-        </w:rPr>
-        <w:t xml:space="preserve">). Entre las 50 ciudades más peligrosas en el mundo, se registraron seis colombianas. </w:t>
-      </w:r>
-      <w:r>
-        <w:rPr>
-          <w:b w:val="0"/>
-          <w:bCs w:val="0"/>
-          <w:color w:val="000000" w:themeColor="text1"/>
-          <w:sz w:val="22"/>
-          <w:szCs w:val="22"/>
-          <w:lang w:val="es-MX"/>
-        </w:rPr>
-        <w:t>infobae</w:t>
-      </w:r>
-      <w:r>
-        <w:rPr>
-          <w:b w:val="0"/>
-          <w:bCs w:val="0"/>
-          <w:color w:val="000000" w:themeColor="text1"/>
-          <w:sz w:val="22"/>
-          <w:szCs w:val="22"/>
-          <w:lang w:val="es-MX"/>
-        </w:rPr>
-        <w:t>.</w:t>
-      </w:r>
-      <w:hyperlink r:id="rId9" w:anchor=":~:text=De%20acuerdo%20con%20un%20informe,urbes%20m%C3%A1s%20inseguras%20de%20Colombia" w:history="1">
-        <w:r>
-          <w:rPr>
-            <w:rStyle w:val="Hipervnculo"/>
-            <w:b w:val="0"/>
-            <w:bCs w:val="0"/>
-            <w:sz w:val="22"/>
-            <w:szCs w:val="22"/>
-            <w:lang w:val="es-MX"/>
-          </w:rPr>
-          <w:t>https://www.infobae.com/colombia/2023/03/04/entre-las-50-ciudades-mas-peligrosas-en-el-mundo-se-registraron-seis-colombianas/#:~:text=De%20acuerdo%20con%20un%20informe,urbes%20m%C3%A1s%20inseguras%20de%20Colombia</w:t>
-        </w:r>
-      </w:hyperlink>
-      <w:r>
-        <w:rPr>
-          <w:b w:val="0"/>
-          <w:bCs w:val="0"/>
-          <w:color w:val="000000" w:themeColor="text1"/>
-          <w:sz w:val="22"/>
-          <w:szCs w:val="22"/>
-          <w:lang w:val="es-MX"/>
-        </w:rPr>
-        <w:t xml:space="preserve">. </w:t>
+        <w:t xml:space="preserve"> Cali actualmente ocupa el puesto número uno en inseguridad a nivel nacional y la numero 32 a nivel mundial, “Cali se presentó como la ciudad más violenta de Colombia, ubicándose en el puesto 32” Beltrán, D. (04 de marzo de 2023).</w:t>
       </w:r>
     </w:p>
     <w:p>
@@ -4236,6 +3827,7 @@
       <w:pPr>
         <w:pStyle w:val="Textoindependiente"/>
         <w:spacing w:before="8" w:line="293" w:lineRule="exact"/>
+        <w:ind w:left="1702"/>
         <w:rPr>
           <w:b w:val="0"/>
           <w:bCs w:val="0"/>
@@ -4250,9 +3842,68 @@
       <w:pPr>
         <w:pStyle w:val="Textoindependiente"/>
         <w:spacing w:before="8" w:line="293" w:lineRule="exact"/>
+        <w:ind w:left="1702"/>
+        <w:rPr>
+          <w:b w:val="0"/>
+          <w:bCs w:val="0"/>
+          <w:color w:val="000000" w:themeColor="text1"/>
+          <w:sz w:val="22"/>
+          <w:szCs w:val="22"/>
+          <w:lang w:val="es-CO"/>
+        </w:rPr>
+      </w:pPr>
+    </w:p>
+    <w:p>
+      <w:pPr>
+        <w:pStyle w:val="Textoindependiente"/>
+        <w:spacing w:before="8" w:line="293" w:lineRule="exact"/>
+        <w:ind w:left="1702"/>
+        <w:rPr>
+          <w:b w:val="0"/>
+          <w:bCs w:val="0"/>
+          <w:color w:val="000000" w:themeColor="text1"/>
+          <w:sz w:val="22"/>
+          <w:szCs w:val="22"/>
+          <w:lang w:val="es-CO"/>
+        </w:rPr>
+      </w:pPr>
+    </w:p>
+    <w:p>
+      <w:pPr>
+        <w:pStyle w:val="Textoindependiente"/>
+        <w:spacing w:before="8" w:line="293" w:lineRule="exact"/>
+        <w:ind w:left="1702"/>
+        <w:rPr>
+          <w:b w:val="0"/>
+          <w:bCs w:val="0"/>
+          <w:color w:val="000000" w:themeColor="text1"/>
+          <w:sz w:val="22"/>
+          <w:szCs w:val="22"/>
+          <w:lang w:val="es-CO"/>
+        </w:rPr>
+      </w:pPr>
+    </w:p>
+    <w:p>
+      <w:pPr>
+        <w:pStyle w:val="Textoindependiente"/>
+        <w:spacing w:before="8" w:line="293" w:lineRule="exact"/>
+        <w:rPr>
+          <w:b w:val="0"/>
+          <w:bCs w:val="0"/>
+          <w:color w:val="000000" w:themeColor="text1"/>
+          <w:sz w:val="22"/>
+          <w:szCs w:val="22"/>
+          <w:lang w:val="es-CO"/>
+        </w:rPr>
+      </w:pPr>
+    </w:p>
+    <w:p>
+      <w:pPr>
+        <w:pStyle w:val="Textoindependiente"/>
+        <w:spacing w:before="8" w:line="293" w:lineRule="exact"/>
         <w:ind w:left="1342"/>
         <w:rPr>
-          <w:rFonts w:asciiTheme="minorHAnsi" w:eastAsiaTheme="minorEastAsia" w:hAnsiTheme="minorHAnsi" w:cstheme="minorBidi"/>
+          <w:rFonts w:eastAsiaTheme="minorEastAsia"/>
           <w:color w:val="000000" w:themeColor="text1"/>
         </w:rPr>
       </w:pPr>
@@ -4499,19 +4150,7 @@
         <w:rPr>
           <w:color w:val="000000" w:themeColor="text1"/>
         </w:rPr>
-        <w:t>Desarrollar una aplicación móvil</w:t>
-      </w:r>
-      <w:r>
-        <w:rPr>
-          <w:color w:val="000000" w:themeColor="text1"/>
-        </w:rPr>
-        <w:t xml:space="preserve"> colaborativa</w:t>
-      </w:r>
-      <w:r>
-        <w:rPr>
-          <w:color w:val="000000" w:themeColor="text1"/>
-        </w:rPr>
-        <w:t>, con el fin de reducir los hechos de criminalidad a los habitantes y visitantes de la ciudad de Cali, mediante el envío de recomendaciones de seguridad por medio de la aplicación.</w:t>
+        <w:t>Desarrollar una aplicación móvil colaborativa, con el fin de reducir los hechos de criminalidad a los habitantes y visitantes de la ciudad de Cali, mediante el envío de recomendaciones de seguridad por medio de la aplicación.</w:t>
       </w:r>
     </w:p>
     <w:p>
@@ -4577,19 +4216,67 @@
         <w:rPr>
           <w:color w:val="000000" w:themeColor="text1"/>
         </w:rPr>
-        <w:t xml:space="preserve"> Backend de la aplicación,</w:t>
-      </w:r>
-      <w:r>
-        <w:rPr>
-          <w:color w:val="000000" w:themeColor="text1"/>
-        </w:rPr>
-        <w:t xml:space="preserve"> módulos </w:t>
-      </w:r>
-      <w:r>
-        <w:rPr>
-          <w:color w:val="000000" w:themeColor="text1"/>
-        </w:rPr>
-        <w:t>necesarios para el funcionamiento de la aplicación, registro de usuarios, inicio de sesión, etc.</w:t>
+        <w:t xml:space="preserve"> la aplicación</w:t>
+      </w:r>
+      <w:r>
+        <w:rPr>
+          <w:color w:val="000000" w:themeColor="text1"/>
+        </w:rPr>
+        <w:t xml:space="preserve"> con su interfaz de usuario</w:t>
+      </w:r>
+      <w:r>
+        <w:rPr>
+          <w:color w:val="000000" w:themeColor="text1"/>
+        </w:rPr>
+        <w:t xml:space="preserve"> </w:t>
+      </w:r>
+      <w:r>
+        <w:rPr>
+          <w:color w:val="000000" w:themeColor="text1"/>
+        </w:rPr>
+        <w:t>(FrontEnd)</w:t>
+      </w:r>
+      <w:r>
+        <w:rPr>
+          <w:color w:val="000000" w:themeColor="text1"/>
+        </w:rPr>
+        <w:t>,</w:t>
+      </w:r>
+      <w:r>
+        <w:rPr>
+          <w:color w:val="000000" w:themeColor="text1"/>
+        </w:rPr>
+        <w:t xml:space="preserve"> sus funcionalidades y </w:t>
+      </w:r>
+      <w:r>
+        <w:rPr>
+          <w:color w:val="000000" w:themeColor="text1"/>
+        </w:rPr>
+        <w:t>servicios(backend</w:t>
+      </w:r>
+      <w:r>
+        <w:rPr>
+          <w:color w:val="000000" w:themeColor="text1"/>
+        </w:rPr>
+        <w:t>)</w:t>
+      </w:r>
+      <w:r>
+        <w:rPr>
+          <w:color w:val="000000" w:themeColor="text1"/>
+        </w:rPr>
+        <w:t xml:space="preserve"> </w:t>
+      </w:r>
+      <w:r>
+        <w:rPr>
+          <w:color w:val="000000" w:themeColor="text1"/>
+        </w:rPr>
+        <w:t>necesarios</w:t>
+      </w:r>
+      <w:r>
+        <w:rPr>
+          <w:color w:val="000000" w:themeColor="text1"/>
+        </w:rPr>
+        <w:t>.</w:t>
       </w:r>
     </w:p>
     <w:p>
@@ -4607,7 +4294,7 @@
         <w:rPr>
           <w:color w:val="000000" w:themeColor="text1"/>
         </w:rPr>
-        <w:t>Plantear los esprints en los que se va a llevar a cabo la construcción de la aplicación.</w:t>
+        <w:t>Implementar una aplicación móvil que permita a los usuarios realizar reportes de eventos de inseguridad que ocurren en distintas partes de la ciudad.</w:t>
       </w:r>
     </w:p>
     <w:p>
@@ -4625,13 +4312,13 @@
         <w:rPr>
           <w:color w:val="000000" w:themeColor="text1"/>
         </w:rPr>
-        <w:t>Implementar</w:t>
-      </w:r>
-      <w:r>
-        <w:rPr>
-          <w:color w:val="000000" w:themeColor="text1"/>
-        </w:rPr>
-        <w:t xml:space="preserve"> y conectar con backend</w:t>
+        <w:t>Evaluar alcance y limitaciones de la aplicación</w:t>
+      </w:r>
+      <w:r>
+        <w:rPr>
+          <w:color w:val="000000" w:themeColor="text1"/>
+        </w:rPr>
+        <w:t>,</w:t>
       </w:r>
       <w:r>
         <w:rPr>
@@ -4643,31 +4330,31 @@
         <w:rPr>
           <w:color w:val="000000" w:themeColor="text1"/>
         </w:rPr>
-        <w:t xml:space="preserve">todos los módulos requeridos para el correcto funcionamiento de la </w:t>
+        <w:t xml:space="preserve">realizar pruebas de </w:t>
+      </w:r>
+      <w:r>
+        <w:rPr>
+          <w:color w:val="000000" w:themeColor="text1"/>
+        </w:rPr>
+        <w:t>todos los módulos para</w:t>
+      </w:r>
+      <w:r>
+        <w:rPr>
+          <w:color w:val="000000" w:themeColor="text1"/>
+        </w:rPr>
+        <w:t xml:space="preserve"> verificar</w:t>
+      </w:r>
+      <w:r>
+        <w:rPr>
+          <w:color w:val="000000" w:themeColor="text1"/>
+        </w:rPr>
+        <w:t xml:space="preserve"> el correcto funcionamiento de la </w:t>
       </w:r>
       <w:r>
         <w:rPr>
           <w:color w:val="000000" w:themeColor="text1"/>
         </w:rPr>
         <w:t>aplicación</w:t>
-      </w:r>
-    </w:p>
-    <w:p>
-      <w:pPr>
-        <w:pStyle w:val="Prrafodelista"/>
-        <w:numPr>
-          <w:ilvl w:val="0"/>
-          <w:numId w:val="6"/>
-        </w:numPr>
-        <w:rPr>
-          <w:color w:val="000000" w:themeColor="text1"/>
-        </w:rPr>
-      </w:pPr>
-      <w:r>
-        <w:rPr>
-          <w:color w:val="000000" w:themeColor="text1"/>
-        </w:rPr>
-        <w:t>Realizar las pruebas y ajustes correspondientes antes de lanzar a producción.</w:t>
       </w:r>
     </w:p>
     <w:p>
@@ -4760,13 +4447,19 @@
           <w:numId w:val="3"/>
         </w:numPr>
         <w:rPr>
+          <w:color w:val="000000" w:themeColor="text1"/>
+        </w:rPr>
+      </w:pPr>
+      <w:r>
+        <w:rPr>
           <w:b/>
           <w:bCs/>
           <w:color w:val="000000" w:themeColor="text1"/>
           <w:sz w:val="24"/>
           <w:szCs w:val="24"/>
         </w:rPr>
-      </w:pPr>
+        <w:t>Metodología</w:t>
+      </w:r>
       <w:r>
         <w:rPr>
           <w:b/>
@@ -4775,59 +4468,1248 @@
           <w:sz w:val="24"/>
           <w:szCs w:val="24"/>
         </w:rPr>
-        <w:t>Metodología</w:t>
-      </w:r>
-      <w:r>
-        <w:rPr>
-          <w:b/>
-          <w:bCs/>
-          <w:color w:val="000000" w:themeColor="text1"/>
-          <w:sz w:val="24"/>
-          <w:szCs w:val="24"/>
-        </w:rPr>
         <w:t xml:space="preserve">: </w:t>
       </w:r>
-      <w:r>
-        <w:rPr>
-          <w:color w:val="000000" w:themeColor="text1"/>
-        </w:rPr>
-        <w:t xml:space="preserve">Se opto por el marco de trabajo </w:t>
-      </w:r>
-      <w:r>
-        <w:rPr>
-          <w:color w:val="000000" w:themeColor="text1"/>
-        </w:rPr>
-        <w:t>SCRUM que</w:t>
-      </w:r>
-      <w:r>
-        <w:rPr>
-          <w:color w:val="000000" w:themeColor="text1"/>
-        </w:rPr>
-        <w:t xml:space="preserve"> es una metodología ágil que permite, la entrega de avances funcionales a lo largo del </w:t>
-      </w:r>
-      <w:r>
-        <w:rPr>
-          <w:color w:val="000000" w:themeColor="text1"/>
-        </w:rPr>
-        <w:t>proyecto,</w:t>
-      </w:r>
-      <w:r>
-        <w:rPr>
-          <w:color w:val="000000" w:themeColor="text1"/>
-        </w:rPr>
-        <w:t xml:space="preserve"> además, es una metodología que tolera el cambio por lo cual se adapta a lo requerido</w:t>
-      </w:r>
-      <w:r>
-        <w:rPr>
-          <w:color w:val="000000" w:themeColor="text1"/>
+    </w:p>
+    <w:p>
+      <w:pPr>
+        <w:pStyle w:val="Prrafodelista"/>
+        <w:ind w:left="1702" w:firstLine="0"/>
+        <w:jc w:val="both"/>
+        <w:rPr>
+          <w:color w:val="000000" w:themeColor="text1"/>
+          <w:sz w:val="24"/>
+          <w:szCs w:val="24"/>
+        </w:rPr>
+      </w:pPr>
+      <w:r>
+        <w:rPr>
+          <w:color w:val="000000" w:themeColor="text1"/>
+          <w:sz w:val="24"/>
+          <w:szCs w:val="24"/>
+        </w:rPr>
+        <w:t xml:space="preserve">Este Proyecto se </w:t>
+      </w:r>
+      <w:r>
+        <w:rPr>
+          <w:color w:val="000000" w:themeColor="text1"/>
+          <w:sz w:val="24"/>
+          <w:szCs w:val="24"/>
+        </w:rPr>
+        <w:t>desarrollará</w:t>
+      </w:r>
+      <w:r>
+        <w:rPr>
+          <w:color w:val="000000" w:themeColor="text1"/>
+          <w:sz w:val="24"/>
+          <w:szCs w:val="24"/>
+        </w:rPr>
+        <w:t xml:space="preserve"> en un tiempo estimado de treinta semanas (30), este tiempo se </w:t>
+      </w:r>
+      <w:r>
+        <w:rPr>
+          <w:color w:val="000000" w:themeColor="text1"/>
+          <w:sz w:val="24"/>
+          <w:szCs w:val="24"/>
+        </w:rPr>
+        <w:t>utilizará</w:t>
+      </w:r>
+      <w:r>
+        <w:rPr>
+          <w:color w:val="000000" w:themeColor="text1"/>
+          <w:sz w:val="24"/>
+          <w:szCs w:val="24"/>
+        </w:rPr>
+        <w:t xml:space="preserve"> para alcanzar cada uno de los objetivos planteados anteriormente</w:t>
+      </w:r>
+      <w:r>
+        <w:rPr>
+          <w:color w:val="000000" w:themeColor="text1"/>
+          <w:sz w:val="24"/>
+          <w:szCs w:val="24"/>
+        </w:rPr>
+        <w:t xml:space="preserve"> y estará dividido en tres fases (3) de la siguiente manera.</w:t>
+      </w:r>
+    </w:p>
+    <w:p>
+      <w:pPr>
+        <w:pStyle w:val="Prrafodelista"/>
+        <w:ind w:left="1702" w:firstLine="0"/>
+        <w:rPr>
+          <w:color w:val="000000" w:themeColor="text1"/>
+        </w:rPr>
+      </w:pPr>
+    </w:p>
+    <w:p>
+      <w:pPr>
+        <w:pStyle w:val="Prrafodelista"/>
+        <w:widowControl/>
+        <w:autoSpaceDE/>
+        <w:autoSpaceDN/>
+        <w:spacing w:after="480"/>
+        <w:ind w:left="1702" w:firstLine="0"/>
+        <w:jc w:val="both"/>
+        <w:rPr>
+          <w:rFonts w:eastAsia="Times New Roman"/>
+          <w:color w:val="000000"/>
+          <w:sz w:val="24"/>
+          <w:szCs w:val="24"/>
+          <w:lang w:val="es-CO" w:eastAsia="es-CO"/>
+        </w:rPr>
+      </w:pPr>
+      <w:r>
+        <w:rPr>
+          <w:rFonts w:eastAsia="Times New Roman"/>
+          <w:color w:val="000000"/>
+          <w:sz w:val="24"/>
+          <w:szCs w:val="24"/>
+          <w:lang w:val="es-CO" w:eastAsia="es-CO"/>
+        </w:rPr>
+        <w:t xml:space="preserve">FASE 1: </w:t>
+      </w:r>
+    </w:p>
+    <w:p>
+      <w:pPr>
+        <w:pStyle w:val="Prrafodelista"/>
+        <w:widowControl/>
+        <w:autoSpaceDE/>
+        <w:autoSpaceDN/>
+        <w:spacing w:after="480"/>
+        <w:ind w:left="1702" w:firstLine="0"/>
+        <w:jc w:val="both"/>
+        <w:rPr>
+          <w:rFonts w:ascii="Times New Roman" w:eastAsia="Times New Roman" w:hAnsi="Times New Roman" w:cs="Times New Roman"/>
+          <w:sz w:val="24"/>
+          <w:szCs w:val="24"/>
+          <w:lang w:val="es-CO" w:eastAsia="es-CO"/>
+        </w:rPr>
+      </w:pPr>
+      <w:r>
+        <w:rPr>
+          <w:rFonts w:eastAsia="Times New Roman"/>
+          <w:color w:val="000000"/>
+          <w:sz w:val="24"/>
+          <w:szCs w:val="24"/>
+          <w:lang w:val="es-CO" w:eastAsia="es-CO"/>
+        </w:rPr>
+        <w:t xml:space="preserve">Diseñar toda la aplicación </w:t>
+      </w:r>
+      <w:r>
+        <w:rPr>
+          <w:rFonts w:eastAsia="Times New Roman"/>
+          <w:color w:val="000000"/>
+          <w:sz w:val="24"/>
+          <w:szCs w:val="24"/>
+          <w:lang w:val="es-CO" w:eastAsia="es-CO"/>
+        </w:rPr>
+        <w:t>móvil,</w:t>
+      </w:r>
+      <w:r>
+        <w:rPr>
+          <w:rFonts w:eastAsia="Times New Roman"/>
+          <w:color w:val="000000"/>
+          <w:sz w:val="24"/>
+          <w:szCs w:val="24"/>
+          <w:lang w:val="es-CO" w:eastAsia="es-CO"/>
+        </w:rPr>
+        <w:t xml:space="preserve"> es decir, bases de datos, interfaz de usuario (frontend), funcionalidades (backend), servidor e integración con APIS etc.</w:t>
+      </w:r>
+    </w:p>
+    <w:p>
+      <w:pPr>
+        <w:pStyle w:val="Prrafodelista"/>
+        <w:widowControl/>
+        <w:autoSpaceDE/>
+        <w:autoSpaceDN/>
+        <w:spacing w:after="480"/>
+        <w:ind w:left="1702" w:firstLine="0"/>
+        <w:jc w:val="both"/>
+        <w:rPr>
+          <w:rFonts w:ascii="Times New Roman" w:eastAsia="Times New Roman" w:hAnsi="Times New Roman" w:cs="Times New Roman"/>
+          <w:sz w:val="24"/>
+          <w:szCs w:val="24"/>
+          <w:lang w:val="es-CO" w:eastAsia="es-CO"/>
+        </w:rPr>
+      </w:pPr>
+      <w:r>
+        <w:rPr>
+          <w:rFonts w:eastAsia="Times New Roman"/>
+          <w:color w:val="000000"/>
+          <w:sz w:val="24"/>
+          <w:szCs w:val="24"/>
+          <w:lang w:val="es-CO" w:eastAsia="es-CO"/>
+        </w:rPr>
+        <w:t>Actividad 1.1:</w:t>
+      </w:r>
+      <w:r>
+        <w:rPr>
+          <w:rFonts w:eastAsia="Times New Roman"/>
+          <w:color w:val="000000"/>
+          <w:sz w:val="24"/>
+          <w:szCs w:val="24"/>
+          <w:lang w:val="es-CO" w:eastAsia="es-CO"/>
+        </w:rPr>
+        <w:t xml:space="preserve"> </w:t>
+      </w:r>
+      <w:r>
+        <w:rPr>
+          <w:rFonts w:eastAsia="Times New Roman"/>
+          <w:color w:val="000000"/>
+          <w:sz w:val="24"/>
+          <w:szCs w:val="24"/>
+          <w:lang w:val="es-CO" w:eastAsia="es-CO"/>
+        </w:rPr>
+        <w:t>Definir los requisitos funcionales y no funcionales de la</w:t>
+      </w:r>
+      <w:r>
+        <w:rPr>
+          <w:rFonts w:eastAsia="Times New Roman"/>
+          <w:color w:val="000000"/>
+          <w:sz w:val="24"/>
+          <w:szCs w:val="24"/>
+          <w:lang w:val="es-CO" w:eastAsia="es-CO"/>
+        </w:rPr>
+        <w:t xml:space="preserve"> aplicación móvil.</w:t>
+      </w:r>
+    </w:p>
+    <w:p>
+      <w:pPr>
+        <w:pStyle w:val="Prrafodelista"/>
+        <w:widowControl/>
+        <w:autoSpaceDE/>
+        <w:autoSpaceDN/>
+        <w:spacing w:after="480"/>
+        <w:ind w:left="1702" w:firstLine="0"/>
+        <w:jc w:val="both"/>
+        <w:rPr>
+          <w:rFonts w:ascii="Times New Roman" w:eastAsia="Times New Roman" w:hAnsi="Times New Roman" w:cs="Times New Roman"/>
+          <w:sz w:val="24"/>
+          <w:szCs w:val="24"/>
+          <w:lang w:val="es-CO" w:eastAsia="es-CO"/>
+        </w:rPr>
+      </w:pPr>
+      <w:r>
+        <w:rPr>
+          <w:rFonts w:eastAsia="Times New Roman"/>
+          <w:color w:val="000000"/>
+          <w:sz w:val="24"/>
+          <w:szCs w:val="24"/>
+          <w:lang w:val="es-CO" w:eastAsia="es-CO"/>
+        </w:rPr>
+        <w:t>Actividad 1.2:</w:t>
+      </w:r>
+      <w:r>
+        <w:rPr>
+          <w:rFonts w:eastAsia="Times New Roman"/>
+          <w:color w:val="000000"/>
+          <w:sz w:val="24"/>
+          <w:szCs w:val="24"/>
+          <w:lang w:val="es-CO" w:eastAsia="es-CO"/>
+        </w:rPr>
+        <w:t xml:space="preserve"> Diseñar la interfaz de usuario de la aplicación, sus diferentes ventanas, botones, etc.</w:t>
+      </w:r>
+    </w:p>
+    <w:p>
+      <w:pPr>
+        <w:pStyle w:val="Prrafodelista"/>
+        <w:widowControl/>
+        <w:autoSpaceDE/>
+        <w:autoSpaceDN/>
+        <w:spacing w:after="480"/>
+        <w:ind w:left="1702" w:firstLine="0"/>
+        <w:jc w:val="both"/>
+        <w:rPr>
+          <w:rFonts w:ascii="Times New Roman" w:eastAsia="Times New Roman" w:hAnsi="Times New Roman" w:cs="Times New Roman"/>
+          <w:sz w:val="24"/>
+          <w:szCs w:val="24"/>
+          <w:lang w:val="es-CO" w:eastAsia="es-CO"/>
+        </w:rPr>
+      </w:pPr>
+      <w:r>
+        <w:rPr>
+          <w:rFonts w:eastAsia="Times New Roman"/>
+          <w:color w:val="000000"/>
+          <w:sz w:val="24"/>
+          <w:szCs w:val="24"/>
+          <w:lang w:val="es-CO" w:eastAsia="es-CO"/>
+        </w:rPr>
+        <w:t>Actividad 1.3:</w:t>
+      </w:r>
+      <w:r>
+        <w:rPr>
+          <w:rFonts w:eastAsia="Times New Roman"/>
+          <w:color w:val="000000"/>
+          <w:sz w:val="24"/>
+          <w:szCs w:val="24"/>
+          <w:lang w:val="es-CO" w:eastAsia="es-CO"/>
+        </w:rPr>
+        <w:t xml:space="preserve"> </w:t>
+      </w:r>
+      <w:r>
+        <w:rPr>
+          <w:rFonts w:eastAsia="Times New Roman"/>
+          <w:color w:val="000000"/>
+          <w:sz w:val="24"/>
+          <w:szCs w:val="24"/>
+          <w:lang w:val="es-CO" w:eastAsia="es-CO"/>
+        </w:rPr>
+        <w:t xml:space="preserve">Definir la arquitectura de la </w:t>
+      </w:r>
+      <w:r>
+        <w:rPr>
+          <w:rFonts w:eastAsia="Times New Roman"/>
+          <w:color w:val="000000"/>
+          <w:sz w:val="24"/>
+          <w:szCs w:val="24"/>
+          <w:lang w:val="es-CO" w:eastAsia="es-CO"/>
+        </w:rPr>
+        <w:t>aplicación</w:t>
+      </w:r>
+      <w:r>
+        <w:rPr>
+          <w:rFonts w:eastAsia="Times New Roman"/>
+          <w:color w:val="000000"/>
+          <w:sz w:val="24"/>
+          <w:szCs w:val="24"/>
+          <w:lang w:val="es-CO" w:eastAsia="es-CO"/>
+        </w:rPr>
+        <w:t>, seleccionando las tecnologías y lenguajes de programación adecuados.</w:t>
+      </w:r>
+    </w:p>
+    <w:p>
+      <w:pPr>
+        <w:pStyle w:val="Prrafodelista"/>
+        <w:widowControl/>
+        <w:autoSpaceDE/>
+        <w:autoSpaceDN/>
+        <w:spacing w:after="480"/>
+        <w:ind w:left="1702" w:firstLine="0"/>
+        <w:jc w:val="both"/>
+        <w:rPr>
+          <w:rFonts w:ascii="Times New Roman" w:eastAsia="Times New Roman" w:hAnsi="Times New Roman" w:cs="Times New Roman"/>
+          <w:sz w:val="24"/>
+          <w:szCs w:val="24"/>
+          <w:lang w:val="es-CO" w:eastAsia="es-CO"/>
+        </w:rPr>
+      </w:pPr>
+      <w:r>
+        <w:rPr>
+          <w:rFonts w:eastAsia="Times New Roman"/>
+          <w:color w:val="000000"/>
+          <w:sz w:val="24"/>
+          <w:szCs w:val="24"/>
+          <w:lang w:val="es-CO" w:eastAsia="es-CO"/>
+        </w:rPr>
+        <w:t>Actividad 1.4:</w:t>
+      </w:r>
+      <w:r>
+        <w:rPr>
+          <w:rFonts w:eastAsia="Times New Roman"/>
+          <w:color w:val="000000"/>
+          <w:sz w:val="24"/>
+          <w:szCs w:val="24"/>
+          <w:lang w:val="es-CO" w:eastAsia="es-CO"/>
+        </w:rPr>
+        <w:t xml:space="preserve"> </w:t>
+      </w:r>
+      <w:r>
+        <w:rPr>
+          <w:rFonts w:eastAsia="Times New Roman"/>
+          <w:color w:val="000000"/>
+          <w:sz w:val="24"/>
+          <w:szCs w:val="24"/>
+          <w:lang w:val="es-CO" w:eastAsia="es-CO"/>
+        </w:rPr>
+        <w:t xml:space="preserve">Documentar el diseño de la </w:t>
+      </w:r>
+      <w:r>
+        <w:rPr>
+          <w:rFonts w:eastAsia="Times New Roman"/>
+          <w:color w:val="000000"/>
+          <w:sz w:val="24"/>
+          <w:szCs w:val="24"/>
+          <w:lang w:val="es-CO" w:eastAsia="es-CO"/>
+        </w:rPr>
+        <w:t>aplicación</w:t>
+      </w:r>
+      <w:r>
+        <w:rPr>
+          <w:rFonts w:eastAsia="Times New Roman"/>
+          <w:color w:val="000000"/>
+          <w:sz w:val="24"/>
+          <w:szCs w:val="24"/>
+          <w:lang w:val="es-CO" w:eastAsia="es-CO"/>
+        </w:rPr>
+        <w:t xml:space="preserve"> en un informe.</w:t>
+      </w:r>
+    </w:p>
+    <w:p>
+      <w:pPr>
+        <w:pStyle w:val="Prrafodelista"/>
+        <w:widowControl/>
+        <w:autoSpaceDE/>
+        <w:autoSpaceDN/>
+        <w:spacing w:after="480"/>
+        <w:ind w:left="1702" w:firstLine="0"/>
+        <w:jc w:val="both"/>
+        <w:rPr>
+          <w:rFonts w:eastAsia="Times New Roman"/>
+          <w:color w:val="000000"/>
+          <w:sz w:val="24"/>
+          <w:szCs w:val="24"/>
+          <w:lang w:val="es-CO" w:eastAsia="es-CO"/>
+        </w:rPr>
+      </w:pPr>
+      <w:r>
+        <w:rPr>
+          <w:rFonts w:eastAsia="Times New Roman"/>
+          <w:color w:val="000000"/>
+          <w:sz w:val="24"/>
+          <w:szCs w:val="24"/>
+          <w:lang w:val="es-CO" w:eastAsia="es-CO"/>
+        </w:rPr>
+        <w:t xml:space="preserve">FASE </w:t>
+      </w:r>
+      <w:r>
+        <w:rPr>
+          <w:rFonts w:eastAsia="Times New Roman"/>
+          <w:color w:val="000000"/>
+          <w:sz w:val="24"/>
+          <w:szCs w:val="24"/>
+          <w:lang w:val="es-CO" w:eastAsia="es-CO"/>
+        </w:rPr>
+        <w:t>2</w:t>
+      </w:r>
+      <w:r>
+        <w:rPr>
+          <w:rFonts w:eastAsia="Times New Roman"/>
+          <w:color w:val="000000"/>
+          <w:sz w:val="24"/>
+          <w:szCs w:val="24"/>
+          <w:lang w:val="es-CO" w:eastAsia="es-CO"/>
+        </w:rPr>
+        <w:t xml:space="preserve">: </w:t>
+      </w:r>
+    </w:p>
+    <w:p>
+      <w:pPr>
+        <w:pStyle w:val="Prrafodelista"/>
+        <w:widowControl/>
+        <w:autoSpaceDE/>
+        <w:autoSpaceDN/>
+        <w:spacing w:after="480"/>
+        <w:ind w:left="1702" w:firstLine="0"/>
+        <w:jc w:val="both"/>
+        <w:rPr>
+          <w:rFonts w:eastAsia="Times New Roman"/>
+          <w:color w:val="000000"/>
+          <w:sz w:val="24"/>
+          <w:szCs w:val="24"/>
+          <w:lang w:val="es-CO" w:eastAsia="es-CO"/>
+        </w:rPr>
+      </w:pPr>
+      <w:r>
+        <w:rPr>
+          <w:rFonts w:eastAsia="Times New Roman"/>
+          <w:color w:val="000000"/>
+          <w:sz w:val="24"/>
+          <w:szCs w:val="24"/>
+          <w:lang w:val="es-CO" w:eastAsia="es-CO"/>
+        </w:rPr>
+        <w:t xml:space="preserve">Implementar la </w:t>
+      </w:r>
+      <w:r>
+        <w:rPr>
+          <w:rFonts w:eastAsia="Times New Roman"/>
+          <w:color w:val="000000"/>
+          <w:sz w:val="24"/>
+          <w:szCs w:val="24"/>
+          <w:lang w:val="es-CO" w:eastAsia="es-CO"/>
+        </w:rPr>
+        <w:t xml:space="preserve">aplicación </w:t>
+      </w:r>
+      <w:r>
+        <w:rPr>
+          <w:rFonts w:eastAsia="Times New Roman"/>
+          <w:color w:val="000000"/>
+          <w:sz w:val="24"/>
+          <w:szCs w:val="24"/>
+          <w:lang w:val="es-CO" w:eastAsia="es-CO"/>
+        </w:rPr>
+        <w:t>móvil</w:t>
+      </w:r>
+      <w:r>
+        <w:rPr>
+          <w:rFonts w:eastAsia="Times New Roman"/>
+          <w:color w:val="000000"/>
+          <w:sz w:val="24"/>
+          <w:szCs w:val="24"/>
+          <w:lang w:val="es-CO" w:eastAsia="es-CO"/>
+        </w:rPr>
+        <w:t xml:space="preserve">, utilizando </w:t>
+      </w:r>
+      <w:r>
+        <w:rPr>
+          <w:rFonts w:eastAsia="Times New Roman"/>
+          <w:color w:val="000000"/>
+          <w:sz w:val="24"/>
+          <w:szCs w:val="24"/>
+          <w:lang w:val="es-CO" w:eastAsia="es-CO"/>
+        </w:rPr>
+        <w:t>React-native, JavaScript</w:t>
+      </w:r>
+      <w:r>
+        <w:rPr>
+          <w:rFonts w:eastAsia="Times New Roman"/>
+          <w:color w:val="000000"/>
+          <w:sz w:val="24"/>
+          <w:szCs w:val="24"/>
+          <w:lang w:val="es-CO" w:eastAsia="es-CO"/>
+        </w:rPr>
+        <w:t xml:space="preserve"> como lenguaje</w:t>
+      </w:r>
+      <w:r>
+        <w:rPr>
+          <w:rFonts w:eastAsia="Times New Roman"/>
+          <w:color w:val="000000"/>
+          <w:sz w:val="24"/>
+          <w:szCs w:val="24"/>
+          <w:lang w:val="es-CO" w:eastAsia="es-CO"/>
+        </w:rPr>
+        <w:t>s</w:t>
+      </w:r>
+      <w:r>
+        <w:rPr>
+          <w:rFonts w:eastAsia="Times New Roman"/>
+          <w:color w:val="000000"/>
+          <w:sz w:val="24"/>
+          <w:szCs w:val="24"/>
+          <w:lang w:val="es-CO" w:eastAsia="es-CO"/>
+        </w:rPr>
+        <w:t xml:space="preserve"> de programación, Una base de datos con </w:t>
+      </w:r>
+      <w:r>
+        <w:rPr>
+          <w:rFonts w:eastAsia="Times New Roman"/>
+          <w:color w:val="000000"/>
+          <w:sz w:val="24"/>
+          <w:szCs w:val="24"/>
+          <w:lang w:val="es-CO" w:eastAsia="es-CO"/>
+        </w:rPr>
+        <w:t>PostgreSQL</w:t>
+      </w:r>
+      <w:r>
+        <w:rPr>
+          <w:rFonts w:eastAsia="Times New Roman"/>
+          <w:color w:val="000000"/>
+          <w:sz w:val="24"/>
+          <w:szCs w:val="24"/>
+          <w:lang w:val="es-CO" w:eastAsia="es-CO"/>
+        </w:rPr>
+        <w:t>, servidor usando NodeJs con express</w:t>
+      </w:r>
+      <w:r>
+        <w:rPr>
+          <w:rFonts w:eastAsia="Times New Roman"/>
+          <w:color w:val="000000"/>
+          <w:sz w:val="24"/>
+          <w:szCs w:val="24"/>
+          <w:lang w:val="es-CO" w:eastAsia="es-CO"/>
+        </w:rPr>
+        <w:t xml:space="preserve"> </w:t>
+      </w:r>
+      <w:r>
+        <w:rPr>
+          <w:rFonts w:eastAsia="Times New Roman"/>
+          <w:color w:val="000000"/>
+          <w:sz w:val="24"/>
+          <w:szCs w:val="24"/>
+          <w:lang w:val="es-CO" w:eastAsia="es-CO"/>
+        </w:rPr>
+        <w:t>e implementar el diseño previamente elaborado.</w:t>
+      </w:r>
+    </w:p>
+    <w:p>
+      <w:pPr>
+        <w:pStyle w:val="Prrafodelista"/>
+        <w:widowControl/>
+        <w:autoSpaceDE/>
+        <w:autoSpaceDN/>
+        <w:spacing w:after="480"/>
+        <w:ind w:left="1702" w:firstLine="0"/>
+        <w:jc w:val="both"/>
+        <w:rPr>
+          <w:rFonts w:ascii="Times New Roman" w:eastAsia="Times New Roman" w:hAnsi="Times New Roman" w:cs="Times New Roman"/>
+          <w:sz w:val="24"/>
+          <w:szCs w:val="24"/>
+          <w:lang w:val="es-CO" w:eastAsia="es-CO"/>
+        </w:rPr>
+      </w:pPr>
+      <w:r>
+        <w:rPr>
+          <w:rFonts w:eastAsia="Times New Roman"/>
+          <w:color w:val="000000"/>
+          <w:sz w:val="24"/>
+          <w:szCs w:val="24"/>
+          <w:lang w:val="es-CO" w:eastAsia="es-CO"/>
+        </w:rPr>
+        <w:t xml:space="preserve">Actividad </w:t>
+      </w:r>
+      <w:r>
+        <w:rPr>
+          <w:rFonts w:eastAsia="Times New Roman"/>
+          <w:color w:val="000000"/>
+          <w:sz w:val="24"/>
+          <w:szCs w:val="24"/>
+          <w:lang w:val="es-CO" w:eastAsia="es-CO"/>
+        </w:rPr>
+        <w:t>2</w:t>
+      </w:r>
+      <w:r>
+        <w:rPr>
+          <w:rFonts w:eastAsia="Times New Roman"/>
+          <w:color w:val="000000"/>
+          <w:sz w:val="24"/>
+          <w:szCs w:val="24"/>
+          <w:lang w:val="es-CO" w:eastAsia="es-CO"/>
+        </w:rPr>
+        <w:t>.1:</w:t>
+      </w:r>
+      <w:r>
+        <w:rPr>
+          <w:rFonts w:eastAsia="Times New Roman"/>
+          <w:color w:val="000000"/>
+          <w:sz w:val="24"/>
+          <w:szCs w:val="24"/>
+          <w:lang w:val="es-CO" w:eastAsia="es-CO"/>
+        </w:rPr>
+        <w:tab/>
+        <w:t>Configurar el entorno de desarrollo, seleccionando las herramientas adecuadas para el proyecto</w:t>
+      </w:r>
+      <w:r>
+        <w:rPr>
+          <w:rFonts w:eastAsia="Times New Roman"/>
+          <w:color w:val="000000"/>
+          <w:sz w:val="24"/>
+          <w:szCs w:val="24"/>
+          <w:lang w:val="es-CO" w:eastAsia="es-CO"/>
         </w:rPr>
         <w:t>.</w:t>
       </w:r>
-      <w:r>
-        <w:rPr>
-          <w:color w:val="000000" w:themeColor="text1"/>
+    </w:p>
+    <w:p>
+      <w:pPr>
+        <w:pStyle w:val="Prrafodelista"/>
+        <w:widowControl/>
+        <w:autoSpaceDE/>
+        <w:autoSpaceDN/>
+        <w:spacing w:after="480"/>
+        <w:ind w:left="1702" w:firstLine="0"/>
+        <w:jc w:val="both"/>
+        <w:rPr>
+          <w:rFonts w:ascii="Times New Roman" w:eastAsia="Times New Roman" w:hAnsi="Times New Roman" w:cs="Times New Roman"/>
+          <w:sz w:val="24"/>
+          <w:szCs w:val="24"/>
+          <w:lang w:val="es-CO" w:eastAsia="es-CO"/>
+        </w:rPr>
+      </w:pPr>
+      <w:r>
+        <w:rPr>
+          <w:rFonts w:eastAsia="Times New Roman"/>
+          <w:color w:val="000000"/>
+          <w:sz w:val="24"/>
+          <w:szCs w:val="24"/>
+          <w:lang w:val="es-CO" w:eastAsia="es-CO"/>
+        </w:rPr>
+        <w:t xml:space="preserve">Actividad </w:t>
+      </w:r>
+      <w:r>
+        <w:rPr>
+          <w:rFonts w:eastAsia="Times New Roman"/>
+          <w:color w:val="000000"/>
+          <w:sz w:val="24"/>
+          <w:szCs w:val="24"/>
+          <w:lang w:val="es-CO" w:eastAsia="es-CO"/>
+        </w:rPr>
+        <w:t>2</w:t>
+      </w:r>
+      <w:r>
+        <w:rPr>
+          <w:rFonts w:eastAsia="Times New Roman"/>
+          <w:color w:val="000000"/>
+          <w:sz w:val="24"/>
+          <w:szCs w:val="24"/>
+          <w:lang w:val="es-CO" w:eastAsia="es-CO"/>
+        </w:rPr>
+        <w:t>.2:</w:t>
+      </w:r>
+      <w:r>
+        <w:rPr>
+          <w:rFonts w:eastAsia="Times New Roman"/>
+          <w:color w:val="000000"/>
+          <w:sz w:val="24"/>
+          <w:szCs w:val="24"/>
+          <w:lang w:val="es-CO" w:eastAsia="es-CO"/>
+        </w:rPr>
+        <w:tab/>
+        <w:t xml:space="preserve">Programar y desarrollar los componentes de la </w:t>
+      </w:r>
+      <w:r>
+        <w:rPr>
+          <w:rFonts w:eastAsia="Times New Roman"/>
+          <w:color w:val="000000"/>
+          <w:sz w:val="24"/>
+          <w:szCs w:val="24"/>
+          <w:lang w:val="es-CO" w:eastAsia="es-CO"/>
+        </w:rPr>
+        <w:t>aplicación</w:t>
+      </w:r>
+      <w:r>
+        <w:rPr>
+          <w:rFonts w:eastAsia="Times New Roman"/>
+          <w:color w:val="000000"/>
+          <w:sz w:val="24"/>
+          <w:szCs w:val="24"/>
+          <w:lang w:val="es-CO" w:eastAsia="es-CO"/>
+        </w:rPr>
+        <w:t>, teniendo en cuenta los requisitos y el diseño elaborado previamente.</w:t>
+      </w:r>
+    </w:p>
+    <w:p>
+      <w:pPr>
+        <w:pStyle w:val="Prrafodelista"/>
+        <w:widowControl/>
+        <w:autoSpaceDE/>
+        <w:autoSpaceDN/>
+        <w:spacing w:after="480"/>
+        <w:ind w:left="1702" w:firstLine="0"/>
+        <w:jc w:val="both"/>
+        <w:rPr>
+          <w:rFonts w:ascii="Times New Roman" w:eastAsia="Times New Roman" w:hAnsi="Times New Roman" w:cs="Times New Roman"/>
+          <w:sz w:val="24"/>
+          <w:szCs w:val="24"/>
+          <w:lang w:val="es-CO" w:eastAsia="es-CO"/>
+        </w:rPr>
+      </w:pPr>
+      <w:r>
+        <w:rPr>
+          <w:rFonts w:eastAsia="Times New Roman"/>
+          <w:color w:val="000000"/>
+          <w:sz w:val="24"/>
+          <w:szCs w:val="24"/>
+          <w:lang w:val="es-CO" w:eastAsia="es-CO"/>
+        </w:rPr>
+        <w:t xml:space="preserve">Actividad </w:t>
+      </w:r>
+      <w:r>
+        <w:rPr>
+          <w:rFonts w:eastAsia="Times New Roman"/>
+          <w:color w:val="000000"/>
+          <w:sz w:val="24"/>
+          <w:szCs w:val="24"/>
+          <w:lang w:val="es-CO" w:eastAsia="es-CO"/>
+        </w:rPr>
+        <w:t>2</w:t>
+      </w:r>
+      <w:r>
+        <w:rPr>
+          <w:rFonts w:eastAsia="Times New Roman"/>
+          <w:color w:val="000000"/>
+          <w:sz w:val="24"/>
+          <w:szCs w:val="24"/>
+          <w:lang w:val="es-CO" w:eastAsia="es-CO"/>
+        </w:rPr>
+        <w:t>.3:</w:t>
+      </w:r>
+      <w:r>
+        <w:rPr>
+          <w:rFonts w:eastAsia="Times New Roman"/>
+          <w:color w:val="000000"/>
+          <w:sz w:val="24"/>
+          <w:szCs w:val="24"/>
+          <w:lang w:val="es-CO" w:eastAsia="es-CO"/>
+        </w:rPr>
+        <w:tab/>
+        <w:t xml:space="preserve">Integrar los componentes de la </w:t>
+      </w:r>
+      <w:r>
+        <w:rPr>
+          <w:rFonts w:eastAsia="Times New Roman"/>
+          <w:color w:val="000000"/>
+          <w:sz w:val="24"/>
+          <w:szCs w:val="24"/>
+          <w:lang w:val="es-CO" w:eastAsia="es-CO"/>
+        </w:rPr>
+        <w:t>aplicación</w:t>
+      </w:r>
+      <w:r>
+        <w:rPr>
+          <w:rFonts w:eastAsia="Times New Roman"/>
+          <w:color w:val="000000"/>
+          <w:sz w:val="24"/>
+          <w:szCs w:val="24"/>
+          <w:lang w:val="es-CO" w:eastAsia="es-CO"/>
+        </w:rPr>
+        <w:t xml:space="preserve"> en un sistema completo.</w:t>
+      </w:r>
+    </w:p>
+    <w:p>
+      <w:pPr>
+        <w:pStyle w:val="Prrafodelista"/>
+        <w:widowControl/>
+        <w:autoSpaceDE/>
+        <w:autoSpaceDN/>
+        <w:spacing w:after="480"/>
+        <w:ind w:left="1702" w:firstLine="0"/>
+        <w:jc w:val="both"/>
+        <w:rPr>
+          <w:rFonts w:ascii="Times New Roman" w:eastAsia="Times New Roman" w:hAnsi="Times New Roman" w:cs="Times New Roman"/>
+          <w:sz w:val="24"/>
+          <w:szCs w:val="24"/>
+          <w:lang w:val="es-CO" w:eastAsia="es-CO"/>
+        </w:rPr>
+      </w:pPr>
+      <w:r>
+        <w:rPr>
+          <w:rFonts w:eastAsia="Times New Roman"/>
+          <w:color w:val="000000"/>
+          <w:sz w:val="24"/>
+          <w:szCs w:val="24"/>
+          <w:lang w:val="es-CO" w:eastAsia="es-CO"/>
+        </w:rPr>
+        <w:t xml:space="preserve">Actividad </w:t>
+      </w:r>
+      <w:r>
+        <w:rPr>
+          <w:rFonts w:eastAsia="Times New Roman"/>
+          <w:color w:val="000000"/>
+          <w:sz w:val="24"/>
+          <w:szCs w:val="24"/>
+          <w:lang w:val="es-CO" w:eastAsia="es-CO"/>
+        </w:rPr>
+        <w:t>2</w:t>
+      </w:r>
+      <w:r>
+        <w:rPr>
+          <w:rFonts w:eastAsia="Times New Roman"/>
+          <w:color w:val="000000"/>
+          <w:sz w:val="24"/>
+          <w:szCs w:val="24"/>
+          <w:lang w:val="es-CO" w:eastAsia="es-CO"/>
+        </w:rPr>
+        <w:t>.4:</w:t>
+      </w:r>
+      <w:r>
+        <w:rPr>
+          <w:rFonts w:eastAsia="Times New Roman"/>
+          <w:color w:val="000000"/>
+          <w:sz w:val="24"/>
+          <w:szCs w:val="24"/>
+          <w:lang w:val="es-CO" w:eastAsia="es-CO"/>
+        </w:rPr>
+        <w:tab/>
+        <w:t>Documentar el código fuente y los procedimientos de instalación en un informe.</w:t>
+      </w:r>
+    </w:p>
+    <w:p>
+      <w:pPr>
+        <w:pStyle w:val="Prrafodelista"/>
+        <w:widowControl/>
+        <w:autoSpaceDE/>
+        <w:autoSpaceDN/>
+        <w:spacing w:after="480"/>
+        <w:ind w:left="1702" w:firstLine="0"/>
+        <w:jc w:val="both"/>
+        <w:rPr>
+          <w:rFonts w:ascii="Times New Roman" w:eastAsia="Times New Roman" w:hAnsi="Times New Roman" w:cs="Times New Roman"/>
+          <w:sz w:val="24"/>
+          <w:szCs w:val="24"/>
+          <w:lang w:val="es-CO" w:eastAsia="es-CO"/>
+        </w:rPr>
+      </w:pPr>
+      <w:r>
+        <w:rPr>
+          <w:rFonts w:eastAsia="Times New Roman"/>
+          <w:color w:val="000000"/>
+          <w:sz w:val="24"/>
+          <w:szCs w:val="24"/>
+          <w:lang w:val="es-CO" w:eastAsia="es-CO"/>
+        </w:rPr>
+        <w:t xml:space="preserve">FASE </w:t>
+      </w:r>
+      <w:r>
+        <w:rPr>
+          <w:rFonts w:eastAsia="Times New Roman"/>
+          <w:color w:val="000000"/>
+          <w:sz w:val="24"/>
+          <w:szCs w:val="24"/>
+          <w:lang w:val="es-CO" w:eastAsia="es-CO"/>
+        </w:rPr>
+        <w:t>3</w:t>
+      </w:r>
+      <w:r>
+        <w:rPr>
+          <w:rFonts w:eastAsia="Times New Roman"/>
+          <w:color w:val="000000"/>
+          <w:sz w:val="24"/>
+          <w:szCs w:val="24"/>
+          <w:lang w:val="es-CO" w:eastAsia="es-CO"/>
+        </w:rPr>
+        <w:t xml:space="preserve">: Realizar pruebas de la </w:t>
+      </w:r>
+      <w:r>
+        <w:rPr>
+          <w:rFonts w:eastAsia="Times New Roman"/>
+          <w:color w:val="000000"/>
+          <w:sz w:val="24"/>
+          <w:szCs w:val="24"/>
+          <w:lang w:val="es-CO" w:eastAsia="es-CO"/>
+        </w:rPr>
+        <w:t>aplicación</w:t>
+      </w:r>
+      <w:r>
+        <w:rPr>
+          <w:rFonts w:eastAsia="Times New Roman"/>
+          <w:color w:val="000000"/>
+          <w:sz w:val="24"/>
+          <w:szCs w:val="24"/>
+          <w:lang w:val="es-CO" w:eastAsia="es-CO"/>
+        </w:rPr>
+        <w:t xml:space="preserve"> para asegurar su calidad y funcionalidad, identificando posibles errores y realizando ajustes necesarios en la implementación y diseño.</w:t>
+      </w:r>
+    </w:p>
+    <w:p>
+      <w:pPr>
+        <w:pStyle w:val="Prrafodelista"/>
+        <w:widowControl/>
+        <w:numPr>
+          <w:ilvl w:val="0"/>
+          <w:numId w:val="3"/>
+        </w:numPr>
+        <w:autoSpaceDE/>
+        <w:autoSpaceDN/>
+        <w:spacing w:after="480"/>
+        <w:jc w:val="both"/>
+        <w:rPr>
+          <w:rFonts w:ascii="Times New Roman" w:eastAsia="Times New Roman" w:hAnsi="Times New Roman" w:cs="Times New Roman"/>
+          <w:sz w:val="24"/>
+          <w:szCs w:val="24"/>
+          <w:lang w:val="es-CO" w:eastAsia="es-CO"/>
+        </w:rPr>
+      </w:pPr>
+      <w:r>
+        <w:rPr>
+          <w:rFonts w:eastAsia="Times New Roman"/>
+          <w:color w:val="000000"/>
+          <w:sz w:val="24"/>
+          <w:szCs w:val="24"/>
+          <w:lang w:val="es-CO" w:eastAsia="es-CO"/>
+        </w:rPr>
+        <w:t xml:space="preserve">Actividad </w:t>
+      </w:r>
+      <w:r>
+        <w:rPr>
+          <w:rFonts w:eastAsia="Times New Roman"/>
+          <w:color w:val="000000"/>
+          <w:sz w:val="24"/>
+          <w:szCs w:val="24"/>
+          <w:lang w:val="es-CO" w:eastAsia="es-CO"/>
+        </w:rPr>
+        <w:t>3.</w:t>
+      </w:r>
+      <w:r>
+        <w:rPr>
+          <w:rFonts w:eastAsia="Times New Roman"/>
+          <w:color w:val="000000"/>
+          <w:sz w:val="24"/>
+          <w:szCs w:val="24"/>
+          <w:lang w:val="es-CO" w:eastAsia="es-CO"/>
+        </w:rPr>
+        <w:t>1:</w:t>
+      </w:r>
+      <w:r>
+        <w:rPr>
+          <w:rFonts w:eastAsia="Times New Roman"/>
+          <w:color w:val="000000"/>
+          <w:sz w:val="24"/>
+          <w:szCs w:val="24"/>
+          <w:lang w:val="es-CO" w:eastAsia="es-CO"/>
         </w:rPr>
         <w:t xml:space="preserve"> </w:t>
+      </w:r>
+      <w:r>
+        <w:rPr>
+          <w:rFonts w:eastAsia="Times New Roman"/>
+          <w:color w:val="000000"/>
+          <w:sz w:val="24"/>
+          <w:szCs w:val="24"/>
+          <w:lang w:val="es-CO" w:eastAsia="es-CO"/>
+        </w:rPr>
+        <w:t xml:space="preserve">Definir los casos de prueba y los escenarios para la </w:t>
+      </w:r>
+      <w:r>
+        <w:rPr>
+          <w:rFonts w:eastAsia="Times New Roman"/>
+          <w:color w:val="000000"/>
+          <w:sz w:val="24"/>
+          <w:szCs w:val="24"/>
+          <w:lang w:val="es-CO" w:eastAsia="es-CO"/>
+        </w:rPr>
+        <w:t>aplicación</w:t>
+      </w:r>
+      <w:r>
+        <w:rPr>
+          <w:rFonts w:eastAsia="Times New Roman"/>
+          <w:color w:val="000000"/>
+          <w:sz w:val="24"/>
+          <w:szCs w:val="24"/>
+          <w:lang w:val="es-CO" w:eastAsia="es-CO"/>
+        </w:rPr>
+        <w:t>.</w:t>
+      </w:r>
+    </w:p>
+    <w:p>
+      <w:pPr>
+        <w:pStyle w:val="Prrafodelista"/>
+        <w:widowControl/>
+        <w:numPr>
+          <w:ilvl w:val="0"/>
+          <w:numId w:val="3"/>
+        </w:numPr>
+        <w:autoSpaceDE/>
+        <w:autoSpaceDN/>
+        <w:spacing w:after="480"/>
+        <w:jc w:val="both"/>
+        <w:rPr>
+          <w:rFonts w:ascii="Times New Roman" w:eastAsia="Times New Roman" w:hAnsi="Times New Roman" w:cs="Times New Roman"/>
+          <w:sz w:val="24"/>
+          <w:szCs w:val="24"/>
+          <w:lang w:val="es-CO" w:eastAsia="es-CO"/>
+        </w:rPr>
+      </w:pPr>
+      <w:r>
+        <w:rPr>
+          <w:rFonts w:eastAsia="Times New Roman"/>
+          <w:color w:val="000000"/>
+          <w:sz w:val="24"/>
+          <w:szCs w:val="24"/>
+          <w:lang w:val="es-CO" w:eastAsia="es-CO"/>
+        </w:rPr>
+        <w:t xml:space="preserve">Actividad </w:t>
+      </w:r>
+      <w:r>
+        <w:rPr>
+          <w:rFonts w:eastAsia="Times New Roman"/>
+          <w:color w:val="000000"/>
+          <w:sz w:val="24"/>
+          <w:szCs w:val="24"/>
+          <w:lang w:val="es-CO" w:eastAsia="es-CO"/>
+        </w:rPr>
+        <w:t>3</w:t>
+      </w:r>
+      <w:r>
+        <w:rPr>
+          <w:rFonts w:eastAsia="Times New Roman"/>
+          <w:color w:val="000000"/>
+          <w:sz w:val="24"/>
+          <w:szCs w:val="24"/>
+          <w:lang w:val="es-CO" w:eastAsia="es-CO"/>
+        </w:rPr>
+        <w:t>.2:</w:t>
+      </w:r>
+      <w:r>
+        <w:rPr>
+          <w:rFonts w:eastAsia="Times New Roman"/>
+          <w:color w:val="000000"/>
+          <w:sz w:val="24"/>
+          <w:szCs w:val="24"/>
+          <w:lang w:val="es-CO" w:eastAsia="es-CO"/>
+        </w:rPr>
+        <w:t xml:space="preserve"> </w:t>
+      </w:r>
+      <w:r>
+        <w:rPr>
+          <w:rFonts w:eastAsia="Times New Roman"/>
+          <w:color w:val="000000"/>
+          <w:sz w:val="24"/>
+          <w:szCs w:val="24"/>
+          <w:lang w:val="es-CO" w:eastAsia="es-CO"/>
+        </w:rPr>
+        <w:t xml:space="preserve">Ejecutar las pruebas para verificar la calidad y funcionalidad de la </w:t>
+      </w:r>
+      <w:r>
+        <w:rPr>
+          <w:rFonts w:eastAsia="Times New Roman"/>
+          <w:color w:val="000000"/>
+          <w:sz w:val="24"/>
+          <w:szCs w:val="24"/>
+          <w:lang w:val="es-CO" w:eastAsia="es-CO"/>
+        </w:rPr>
+        <w:t>aplicación</w:t>
+      </w:r>
+      <w:r>
+        <w:rPr>
+          <w:rFonts w:eastAsia="Times New Roman"/>
+          <w:color w:val="000000"/>
+          <w:sz w:val="24"/>
+          <w:szCs w:val="24"/>
+          <w:lang w:val="es-CO" w:eastAsia="es-CO"/>
+        </w:rPr>
+        <w:t>, identificando posibles errores y problemas.</w:t>
+      </w:r>
+    </w:p>
+    <w:p>
+      <w:pPr>
+        <w:pStyle w:val="Prrafodelista"/>
+        <w:widowControl/>
+        <w:numPr>
+          <w:ilvl w:val="0"/>
+          <w:numId w:val="3"/>
+        </w:numPr>
+        <w:autoSpaceDE/>
+        <w:autoSpaceDN/>
+        <w:spacing w:after="480"/>
+        <w:jc w:val="both"/>
+        <w:rPr>
+          <w:rFonts w:ascii="Times New Roman" w:eastAsia="Times New Roman" w:hAnsi="Times New Roman" w:cs="Times New Roman"/>
+          <w:sz w:val="24"/>
+          <w:szCs w:val="24"/>
+          <w:lang w:val="es-CO" w:eastAsia="es-CO"/>
+        </w:rPr>
+      </w:pPr>
+      <w:r>
+        <w:rPr>
+          <w:rFonts w:eastAsia="Times New Roman"/>
+          <w:color w:val="000000"/>
+          <w:sz w:val="24"/>
+          <w:szCs w:val="24"/>
+          <w:lang w:val="es-CO" w:eastAsia="es-CO"/>
+        </w:rPr>
+        <w:t xml:space="preserve">Actividad </w:t>
+      </w:r>
+      <w:r>
+        <w:rPr>
+          <w:rFonts w:eastAsia="Times New Roman"/>
+          <w:color w:val="000000"/>
+          <w:sz w:val="24"/>
+          <w:szCs w:val="24"/>
+          <w:lang w:val="es-CO" w:eastAsia="es-CO"/>
+        </w:rPr>
+        <w:t>3</w:t>
+      </w:r>
+      <w:r>
+        <w:rPr>
+          <w:rFonts w:eastAsia="Times New Roman"/>
+          <w:color w:val="000000"/>
+          <w:sz w:val="24"/>
+          <w:szCs w:val="24"/>
+          <w:lang w:val="es-CO" w:eastAsia="es-CO"/>
+        </w:rPr>
+        <w:t>.3:</w:t>
+      </w:r>
+      <w:r>
+        <w:rPr>
+          <w:rFonts w:eastAsia="Times New Roman"/>
+          <w:color w:val="000000"/>
+          <w:sz w:val="24"/>
+          <w:szCs w:val="24"/>
+          <w:lang w:val="es-CO" w:eastAsia="es-CO"/>
+        </w:rPr>
+        <w:t xml:space="preserve"> </w:t>
+      </w:r>
+      <w:r>
+        <w:rPr>
+          <w:rFonts w:eastAsia="Times New Roman"/>
+          <w:color w:val="000000"/>
+          <w:sz w:val="24"/>
+          <w:szCs w:val="24"/>
+          <w:lang w:val="es-CO" w:eastAsia="es-CO"/>
+        </w:rPr>
+        <w:t xml:space="preserve">Realizar ajustes y mejoras en la implementación y diseño de la </w:t>
+      </w:r>
+      <w:r>
+        <w:rPr>
+          <w:rFonts w:eastAsia="Times New Roman"/>
+          <w:color w:val="000000"/>
+          <w:sz w:val="24"/>
+          <w:szCs w:val="24"/>
+          <w:lang w:val="es-CO" w:eastAsia="es-CO"/>
+        </w:rPr>
+        <w:t>aplicación</w:t>
+      </w:r>
+      <w:r>
+        <w:rPr>
+          <w:rFonts w:eastAsia="Times New Roman"/>
+          <w:color w:val="000000"/>
+          <w:sz w:val="24"/>
+          <w:szCs w:val="24"/>
+          <w:lang w:val="es-CO" w:eastAsia="es-CO"/>
+        </w:rPr>
+        <w:t xml:space="preserve"> en base a los resultados de las pruebas.</w:t>
+      </w:r>
+    </w:p>
+    <w:p>
+      <w:pPr>
+        <w:pStyle w:val="Prrafodelista"/>
+        <w:numPr>
+          <w:ilvl w:val="0"/>
+          <w:numId w:val="3"/>
+        </w:numPr>
+        <w:rPr>
+          <w:color w:val="000000" w:themeColor="text1"/>
+          <w:sz w:val="24"/>
+          <w:szCs w:val="24"/>
+        </w:rPr>
+      </w:pPr>
+      <w:r>
+        <w:rPr>
+          <w:rFonts w:eastAsia="Times New Roman"/>
+          <w:color w:val="000000"/>
+          <w:sz w:val="24"/>
+          <w:szCs w:val="24"/>
+          <w:lang w:val="es-CO" w:eastAsia="es-CO"/>
+        </w:rPr>
+        <w:t xml:space="preserve">Actividad </w:t>
+      </w:r>
+      <w:r>
+        <w:rPr>
+          <w:rFonts w:eastAsia="Times New Roman"/>
+          <w:color w:val="000000"/>
+          <w:sz w:val="24"/>
+          <w:szCs w:val="24"/>
+          <w:lang w:val="es-CO" w:eastAsia="es-CO"/>
+        </w:rPr>
+        <w:t>3</w:t>
+      </w:r>
+      <w:r>
+        <w:rPr>
+          <w:rFonts w:eastAsia="Times New Roman"/>
+          <w:color w:val="000000"/>
+          <w:sz w:val="24"/>
+          <w:szCs w:val="24"/>
+          <w:lang w:val="es-CO" w:eastAsia="es-CO"/>
+        </w:rPr>
+        <w:t>.4:</w:t>
+      </w:r>
+      <w:r>
+        <w:rPr>
+          <w:rFonts w:eastAsia="Times New Roman"/>
+          <w:color w:val="000000"/>
+          <w:sz w:val="24"/>
+          <w:szCs w:val="24"/>
+          <w:lang w:val="es-CO" w:eastAsia="es-CO"/>
+        </w:rPr>
+        <w:t xml:space="preserve"> </w:t>
+      </w:r>
+      <w:r>
+        <w:rPr>
+          <w:rFonts w:eastAsia="Times New Roman"/>
+          <w:color w:val="000000"/>
+          <w:sz w:val="24"/>
+          <w:szCs w:val="24"/>
+          <w:lang w:val="es-CO" w:eastAsia="es-CO"/>
+        </w:rPr>
+        <w:t>Documentar los resultados de las pruebas y las mejoras realizadas en un informe.</w:t>
       </w:r>
     </w:p>
     <w:p>
@@ -4838,8 +5720,6 @@
         </w:tabs>
         <w:spacing w:before="191" w:line="293" w:lineRule="exact"/>
         <w:rPr>
-          <w:b/>
-          <w:bCs/>
           <w:color w:val="000000" w:themeColor="text1"/>
           <w:sz w:val="24"/>
           <w:szCs w:val="24"/>
@@ -5050,6 +5930,36 @@
           <w:color w:val="000000" w:themeColor="text1"/>
         </w:rPr>
         <w:t>:</w:t>
+      </w:r>
+    </w:p>
+    <w:p>
+      <w:pPr>
+        <w:pStyle w:val="Prrafodelista"/>
+        <w:rPr>
+          <w:color w:val="000000" w:themeColor="text1"/>
+        </w:rPr>
+      </w:pPr>
+    </w:p>
+    <w:p>
+      <w:pPr>
+        <w:pStyle w:val="Prrafodelista"/>
+        <w:numPr>
+          <w:ilvl w:val="0"/>
+          <w:numId w:val="3"/>
+        </w:numPr>
+        <w:rPr>
+          <w:b/>
+          <w:bCs/>
+          <w:color w:val="000000" w:themeColor="text1"/>
+          <w:sz w:val="24"/>
+          <w:szCs w:val="24"/>
+        </w:rPr>
+      </w:pPr>
+      <w:r>
+        <w:rPr>
+          <w:color w:val="000000" w:themeColor="text1"/>
+        </w:rPr>
+        <w:t xml:space="preserve"> Se presento la propuesta de una aplicación móvil, para él envió de recomendaciones de seguridad a las personas que se encuentren en la ciudad de Cali con lo cual se busca intentar reducir las tasas de inseguridad en la ciudad.</w:t>
       </w:r>
     </w:p>
     <w:p>
@@ -5127,58 +6037,9 @@
               <w:color w:val="000000" w:themeColor="text1"/>
               <w:lang w:val="es-MX"/>
             </w:rPr>
-            <w:t>Beltrán, D</w:t>
+            <w:t>Beltrán, D. (04 de marzo de 2023). Entre las 50 ciudades más peligrosas en el mundo, se registraron seis colombianas. Recuperado de .</w:t>
           </w:r>
-          <w:r>
-            <w:rPr>
-              <w:color w:val="000000" w:themeColor="text1"/>
-              <w:lang w:val="es-MX"/>
-            </w:rPr>
-            <w:t>. (</w:t>
-          </w:r>
-          <w:r>
-            <w:rPr>
-              <w:color w:val="000000" w:themeColor="text1"/>
-              <w:lang w:val="es-MX"/>
-            </w:rPr>
-            <w:t>04</w:t>
-          </w:r>
-          <w:r>
-            <w:rPr>
-              <w:color w:val="000000" w:themeColor="text1"/>
-              <w:lang w:val="es-MX"/>
-            </w:rPr>
-            <w:t xml:space="preserve"> de </w:t>
-          </w:r>
-          <w:r>
-            <w:rPr>
-              <w:color w:val="000000" w:themeColor="text1"/>
-              <w:lang w:val="es-MX"/>
-            </w:rPr>
-            <w:t>marzo de 2023</w:t>
-          </w:r>
-          <w:r>
-            <w:rPr>
-              <w:color w:val="000000" w:themeColor="text1"/>
-              <w:lang w:val="es-MX"/>
-            </w:rPr>
-            <w:t xml:space="preserve">). Entre las 50 ciudades más peligrosas en el mundo, se registraron seis colombianas. </w:t>
-          </w:r>
-          <w:r>
-            <w:rPr>
-              <w:color w:val="000000" w:themeColor="text1"/>
-              <w:lang w:val="es-MX"/>
-            </w:rPr>
-            <w:t xml:space="preserve">Recuperado de </w:t>
-          </w:r>
-          <w:r>
-            <w:rPr>
-              <w:color w:val="000000" w:themeColor="text1"/>
-              <w:lang w:val="es-MX"/>
-            </w:rPr>
-            <w:t>.</w:t>
-          </w:r>
-          <w:hyperlink r:id="rId10" w:anchor=":~:text=De%20acuerdo%20con%20un%20informe,urbes%20m%C3%A1s%20inseguras%20de%20Colombia" w:history="1">
+          <w:hyperlink r:id="rId9" w:anchor=":~:text=De%20acuerdo%20con%20un%20informe,urbes%20m%C3%A1s%20inseguras%20de%20Colombia" w:history="1">
             <w:r>
               <w:rPr>
                 <w:rStyle w:val="Hipervnculo"/>
@@ -5231,8 +6092,9 @@
     </w:p>
     <w:sectPr>
       <w:pgSz w:w="12240" w:h="15840"/>
-      <w:pgMar w:top="860" w:right="0" w:bottom="280" w:left="0" w:header="720" w:footer="720" w:gutter="0"/>
+      <w:pgMar w:top="720" w:right="720" w:bottom="720" w:left="720" w:header="720" w:footer="720" w:gutter="0"/>
       <w:cols w:space="720"/>
+      <w:docGrid w:linePitch="299"/>
     </w:sectPr>
   </w:body>
 </w:document>
@@ -6517,6 +7379,11 @@
     <w:unhideWhenUsed/>
     <w:rsid w:val="00490DD5"/>
   </w:style>
+  <w:style w:type="character" w:customStyle="1" w:styleId="apple-tab-span">
+    <w:name w:val="apple-tab-span"/>
+    <w:basedOn w:val="Fuentedeprrafopredeter"/>
+    <w:rsid w:val="00E22EC7"/>
+  </w:style>
 </w:styles>
 </file>
 

</xml_diff>